<commit_message>
Updated suitability extension tests word document. All tests succeeded!
git-svn-id: http://Marc-PC/svn/Full@2452 85f15e0e-5137-b144-a863-98bd542365a3
</commit_message>
<xml_diff>
--- a/trunk/wildlife-habitat/trunk/test/Wildlife habitat suitability extension performance tests_9-24-2014.docx
+++ b/trunk/wildlife-habitat/trunk/test/Wildlife habitat suitability extension performance tests_9-24-2014.docx
@@ -2791,6 +2791,9 @@
         </w:drawing>
       </w:r>
       <w:r>
+        <w:rPr>
+          <w:noProof/>
+        </w:rPr>
         <w:drawing>
           <wp:inline distT="0" distB="0" distL="0" distR="0">
             <wp:extent cx="2743200" cy="1542296"/>
@@ -3813,13 +3816,10 @@
         <w:t xml:space="preserve"> </w:t>
       </w:r>
       <w:r>
-        <w:rPr>
-          <w:highlight w:val="yellow"/>
-        </w:rPr>
-        <w:t>Test failed. Suitability is showing up as 0 for all years.</w:t>
-      </w:r>
-      <w:r>
-        <w:t xml:space="preserve"> </w:t>
+        <w:t xml:space="preserve">Test </w:t>
+      </w:r>
+      <w:r>
+        <w:t>success.</w:t>
       </w:r>
     </w:p>
     <w:p>
@@ -3832,9 +3832,775 @@
         </w:rPr>
         <w:drawing>
           <wp:inline distT="0" distB="0" distL="0" distR="0">
-            <wp:extent cx="5943600" cy="3341643"/>
+            <wp:extent cx="2695575" cy="1515521"/>
+            <wp:effectExtent l="19050" t="0" r="9525" b="0"/>
+            <wp:docPr id="8" name="Picture 1"/>
+            <wp:cNvGraphicFramePr>
+              <a:graphicFrameLocks xmlns:a="http://schemas.openxmlformats.org/drawingml/2006/main" noChangeAspect="1"/>
+            </wp:cNvGraphicFramePr>
+            <a:graphic xmlns:a="http://schemas.openxmlformats.org/drawingml/2006/main">
+              <a:graphicData uri="http://schemas.openxmlformats.org/drawingml/2006/picture">
+                <pic:pic xmlns:pic="http://schemas.openxmlformats.org/drawingml/2006/picture">
+                  <pic:nvPicPr>
+                    <pic:cNvPr id="0" name="Picture 1"/>
+                    <pic:cNvPicPr>
+                      <a:picLocks noChangeAspect="1" noChangeArrowheads="1"/>
+                    </pic:cNvPicPr>
+                  </pic:nvPicPr>
+                  <pic:blipFill>
+                    <a:blip r:embed="rId32" cstate="print"/>
+                    <a:srcRect/>
+                    <a:stretch>
+                      <a:fillRect/>
+                    </a:stretch>
+                  </pic:blipFill>
+                  <pic:spPr bwMode="auto">
+                    <a:xfrm>
+                      <a:off x="0" y="0"/>
+                      <a:ext cx="2695575" cy="1515521"/>
+                    </a:xfrm>
+                    <a:prstGeom prst="rect">
+                      <a:avLst/>
+                    </a:prstGeom>
+                    <a:noFill/>
+                    <a:ln w="9525">
+                      <a:noFill/>
+                      <a:miter lim="800000"/>
+                      <a:headEnd/>
+                      <a:tailEnd/>
+                    </a:ln>
+                  </pic:spPr>
+                </pic:pic>
+              </a:graphicData>
+            </a:graphic>
+          </wp:inline>
+        </w:drawing>
+      </w:r>
+      <w:r>
+        <w:rPr>
+          <w:noProof/>
+        </w:rPr>
+        <w:drawing>
+          <wp:inline distT="0" distB="0" distL="0" distR="0">
+            <wp:extent cx="2705174" cy="1520918"/>
             <wp:effectExtent l="19050" t="0" r="0" b="0"/>
-            <wp:docPr id="13" name="Picture 10"/>
+            <wp:docPr id="9" name="Picture 4"/>
+            <wp:cNvGraphicFramePr>
+              <a:graphicFrameLocks xmlns:a="http://schemas.openxmlformats.org/drawingml/2006/main" noChangeAspect="1"/>
+            </wp:cNvGraphicFramePr>
+            <a:graphic xmlns:a="http://schemas.openxmlformats.org/drawingml/2006/main">
+              <a:graphicData uri="http://schemas.openxmlformats.org/drawingml/2006/picture">
+                <pic:pic xmlns:pic="http://schemas.openxmlformats.org/drawingml/2006/picture">
+                  <pic:nvPicPr>
+                    <pic:cNvPr id="0" name="Picture 4"/>
+                    <pic:cNvPicPr>
+                      <a:picLocks noChangeAspect="1" noChangeArrowheads="1"/>
+                    </pic:cNvPicPr>
+                  </pic:nvPicPr>
+                  <pic:blipFill>
+                    <a:blip r:embed="rId33" cstate="print"/>
+                    <a:srcRect/>
+                    <a:stretch>
+                      <a:fillRect/>
+                    </a:stretch>
+                  </pic:blipFill>
+                  <pic:spPr bwMode="auto">
+                    <a:xfrm>
+                      <a:off x="0" y="0"/>
+                      <a:ext cx="2705174" cy="1520918"/>
+                    </a:xfrm>
+                    <a:prstGeom prst="rect">
+                      <a:avLst/>
+                    </a:prstGeom>
+                    <a:noFill/>
+                    <a:ln w="9525">
+                      <a:noFill/>
+                      <a:miter lim="800000"/>
+                      <a:headEnd/>
+                      <a:tailEnd/>
+                    </a:ln>
+                  </pic:spPr>
+                </pic:pic>
+              </a:graphicData>
+            </a:graphic>
+          </wp:inline>
+        </w:drawing>
+      </w:r>
+    </w:p>
+    <w:p>
+      <w:pPr>
+        <w:spacing w:after="0" w:line="360" w:lineRule="auto"/>
+        <w:rPr>
+          <w:noProof/>
+        </w:rPr>
+      </w:pPr>
+    </w:p>
+    <w:p>
+      <w:pPr>
+        <w:spacing w:after="0" w:line="360" w:lineRule="auto"/>
+        <w:rPr>
+          <w:noProof/>
+        </w:rPr>
+      </w:pPr>
+    </w:p>
+    <w:p>
+      <w:pPr>
+        <w:spacing w:after="0" w:line="360" w:lineRule="auto"/>
+        <w:rPr>
+          <w:noProof/>
+        </w:rPr>
+      </w:pPr>
+    </w:p>
+    <w:p>
+      <w:pPr>
+        <w:spacing w:after="0" w:line="360" w:lineRule="auto"/>
+        <w:rPr>
+          <w:noProof/>
+        </w:rPr>
+      </w:pPr>
+    </w:p>
+    <w:p>
+      <w:pPr>
+        <w:spacing w:after="0" w:line="360" w:lineRule="auto"/>
+        <w:rPr>
+          <w:noProof/>
+        </w:rPr>
+      </w:pPr>
+    </w:p>
+    <w:p>
+      <w:pPr>
+        <w:spacing w:after="0" w:line="360" w:lineRule="auto"/>
+        <w:rPr>
+          <w:noProof/>
+        </w:rPr>
+      </w:pPr>
+    </w:p>
+    <w:p>
+      <w:pPr>
+        <w:spacing w:after="0" w:line="360" w:lineRule="auto"/>
+        <w:rPr>
+          <w:noProof/>
+        </w:rPr>
+      </w:pPr>
+    </w:p>
+    <w:p>
+      <w:pPr>
+        <w:spacing w:after="0" w:line="360" w:lineRule="auto"/>
+        <w:rPr>
+          <w:noProof/>
+        </w:rPr>
+      </w:pPr>
+    </w:p>
+    <w:p>
+      <w:pPr>
+        <w:spacing w:after="0" w:line="360" w:lineRule="auto"/>
+        <w:rPr>
+          <w:noProof/>
+        </w:rPr>
+      </w:pPr>
+    </w:p>
+    <w:p>
+      <w:pPr>
+        <w:spacing w:after="0" w:line="360" w:lineRule="auto"/>
+        <w:rPr>
+          <w:noProof/>
+        </w:rPr>
+      </w:pPr>
+    </w:p>
+    <w:p>
+      <w:pPr>
+        <w:spacing w:after="0" w:line="360" w:lineRule="auto"/>
+        <w:rPr>
+          <w:noProof/>
+        </w:rPr>
+      </w:pPr>
+    </w:p>
+    <w:p>
+      <w:pPr>
+        <w:spacing w:after="0" w:line="360" w:lineRule="auto"/>
+        <w:rPr>
+          <w:noProof/>
+        </w:rPr>
+      </w:pPr>
+    </w:p>
+    <w:p>
+      <w:pPr>
+        <w:spacing w:after="0" w:line="360" w:lineRule="auto"/>
+        <w:rPr>
+          <w:noProof/>
+        </w:rPr>
+      </w:pPr>
+    </w:p>
+    <w:p>
+      <w:pPr>
+        <w:spacing w:after="0" w:line="360" w:lineRule="auto"/>
+        <w:rPr>
+          <w:noProof/>
+        </w:rPr>
+      </w:pPr>
+    </w:p>
+    <w:p>
+      <w:pPr>
+        <w:spacing w:after="0" w:line="360" w:lineRule="auto"/>
+        <w:rPr>
+          <w:noProof/>
+        </w:rPr>
+      </w:pPr>
+    </w:p>
+    <w:p>
+      <w:pPr>
+        <w:spacing w:after="0" w:line="360" w:lineRule="auto"/>
+        <w:rPr>
+          <w:noProof/>
+        </w:rPr>
+      </w:pPr>
+    </w:p>
+    <w:p>
+      <w:pPr>
+        <w:spacing w:after="0" w:line="360" w:lineRule="auto"/>
+        <w:rPr>
+          <w:noProof/>
+        </w:rPr>
+      </w:pPr>
+    </w:p>
+    <w:p>
+      <w:pPr>
+        <w:spacing w:after="0" w:line="360" w:lineRule="auto"/>
+        <w:rPr>
+          <w:noProof/>
+        </w:rPr>
+      </w:pPr>
+    </w:p>
+    <w:p>
+      <w:pPr>
+        <w:spacing w:after="0" w:line="360" w:lineRule="auto"/>
+        <w:rPr>
+          <w:noProof/>
+        </w:rPr>
+      </w:pPr>
+    </w:p>
+    <w:p>
+      <w:pPr>
+        <w:spacing w:after="0" w:line="360" w:lineRule="auto"/>
+        <w:rPr>
+          <w:noProof/>
+        </w:rPr>
+      </w:pPr>
+    </w:p>
+    <w:p>
+      <w:pPr>
+        <w:spacing w:after="0" w:line="360" w:lineRule="auto"/>
+      </w:pPr>
+      <w:r>
+        <w:rPr>
+          <w:b/>
+        </w:rPr>
+        <w:lastRenderedPageBreak/>
+        <w:t>Suitability Model:</w:t>
+      </w:r>
+      <w:r>
+        <w:t xml:space="preserve"> </w:t>
+      </w:r>
+      <w:proofErr w:type="spellStart"/>
+      <w:r>
+        <w:t>ForestType_TimeSinceFire</w:t>
+      </w:r>
+      <w:proofErr w:type="spellEnd"/>
+    </w:p>
+    <w:p>
+      <w:pPr>
+        <w:spacing w:after="0" w:line="360" w:lineRule="auto"/>
+      </w:pPr>
+      <w:r>
+        <w:rPr>
+          <w:b/>
+        </w:rPr>
+        <w:t>File:</w:t>
+      </w:r>
+      <w:r>
+        <w:t xml:space="preserve"> </w:t>
+      </w:r>
+      <w:proofErr w:type="spellStart"/>
+      <w:r>
+        <w:t>DJBforesttype_tsf_exampleTimeSinceFire</w:t>
+      </w:r>
+      <w:r>
+        <w:t>General</w:t>
+      </w:r>
+      <w:proofErr w:type="spellEnd"/>
+    </w:p>
+    <w:p>
+      <w:pPr>
+        <w:spacing w:after="0" w:line="360" w:lineRule="auto"/>
+      </w:pPr>
+      <w:r>
+        <w:rPr>
+          <w:b/>
+        </w:rPr>
+        <w:t xml:space="preserve">Parameter tested: </w:t>
+      </w:r>
+      <w:r>
+        <w:t>Suitability increase through time</w:t>
+      </w:r>
+    </w:p>
+    <w:p>
+      <w:pPr>
+        <w:spacing w:after="0" w:line="360" w:lineRule="auto"/>
+      </w:pPr>
+      <w:r>
+        <w:rPr>
+          <w:b/>
+        </w:rPr>
+        <w:t>Test definitions:</w:t>
+      </w:r>
+      <w:r>
+        <w:t xml:space="preserve"> </w:t>
+      </w:r>
+      <w:r>
+        <w:t>Suitability = 0 for Severity Class 0 and 1 for Severity Class 1-5.</w:t>
+      </w:r>
+    </w:p>
+    <w:p>
+      <w:pPr>
+        <w:spacing w:after="0" w:line="360" w:lineRule="auto"/>
+      </w:pPr>
+      <w:r>
+        <w:rPr>
+          <w:b/>
+        </w:rPr>
+        <w:t>Test:</w:t>
+      </w:r>
+      <w:r>
+        <w:t xml:space="preserve"> </w:t>
+      </w:r>
+      <w:r>
+        <w:t>Suitability should be 0 for non-burned areas and 100 for all burned areas.</w:t>
+      </w:r>
+    </w:p>
+    <w:p>
+      <w:pPr>
+        <w:spacing w:after="0" w:line="360" w:lineRule="auto"/>
+      </w:pPr>
+      <w:r>
+        <w:rPr>
+          <w:b/>
+        </w:rPr>
+        <w:t>Results:</w:t>
+      </w:r>
+      <w:r>
+        <w:t xml:space="preserve"> </w:t>
+      </w:r>
+      <w:r>
+        <w:t>Test success. The first 2 maps show fire severity at 5 and 10 years, the 3</w:t>
+      </w:r>
+      <w:r>
+        <w:rPr>
+          <w:vertAlign w:val="superscript"/>
+        </w:rPr>
+        <w:t>rd</w:t>
+      </w:r>
+      <w:r>
+        <w:t xml:space="preserve"> map shows habitat suitability at year 10 of the simulation, which contains suitable habitat for the cells burned in the first 2 fire maps.</w:t>
+      </w:r>
+    </w:p>
+    <w:p>
+      <w:pPr>
+        <w:spacing w:line="360" w:lineRule="auto"/>
+      </w:pPr>
+      <w:r>
+        <w:rPr>
+          <w:noProof/>
+        </w:rPr>
+        <w:drawing>
+          <wp:inline distT="0" distB="0" distL="0" distR="0">
+            <wp:extent cx="1847785" cy="2391262"/>
+            <wp:effectExtent l="19050" t="0" r="65" b="0"/>
+            <wp:docPr id="22" name="Picture 18" descr="Untitled2.jpg"/>
+            <wp:cNvGraphicFramePr>
+              <a:graphicFrameLocks xmlns:a="http://schemas.openxmlformats.org/drawingml/2006/main" noChangeAspect="1"/>
+            </wp:cNvGraphicFramePr>
+            <a:graphic xmlns:a="http://schemas.openxmlformats.org/drawingml/2006/main">
+              <a:graphicData uri="http://schemas.openxmlformats.org/drawingml/2006/picture">
+                <pic:pic xmlns:pic="http://schemas.openxmlformats.org/drawingml/2006/picture">
+                  <pic:nvPicPr>
+                    <pic:cNvPr id="0" name="Untitled2.jpg"/>
+                    <pic:cNvPicPr/>
+                  </pic:nvPicPr>
+                  <pic:blipFill>
+                    <a:blip r:embed="rId34" cstate="print"/>
+                    <a:stretch>
+                      <a:fillRect/>
+                    </a:stretch>
+                  </pic:blipFill>
+                  <pic:spPr>
+                    <a:xfrm>
+                      <a:off x="0" y="0"/>
+                      <a:ext cx="1854055" cy="2399376"/>
+                    </a:xfrm>
+                    <a:prstGeom prst="rect">
+                      <a:avLst/>
+                    </a:prstGeom>
+                  </pic:spPr>
+                </pic:pic>
+              </a:graphicData>
+            </a:graphic>
+          </wp:inline>
+        </w:drawing>
+      </w:r>
+      <w:r>
+        <w:rPr>
+          <w:noProof/>
+        </w:rPr>
+        <w:drawing>
+          <wp:inline distT="0" distB="0" distL="0" distR="0">
+            <wp:extent cx="1853102" cy="2398144"/>
+            <wp:effectExtent l="19050" t="0" r="0" b="0"/>
+            <wp:docPr id="23" name="Picture 19" descr="Untitled3.jpg"/>
+            <wp:cNvGraphicFramePr>
+              <a:graphicFrameLocks xmlns:a="http://schemas.openxmlformats.org/drawingml/2006/main" noChangeAspect="1"/>
+            </wp:cNvGraphicFramePr>
+            <a:graphic xmlns:a="http://schemas.openxmlformats.org/drawingml/2006/main">
+              <a:graphicData uri="http://schemas.openxmlformats.org/drawingml/2006/picture">
+                <pic:pic xmlns:pic="http://schemas.openxmlformats.org/drawingml/2006/picture">
+                  <pic:nvPicPr>
+                    <pic:cNvPr id="0" name="Untitled3.jpg"/>
+                    <pic:cNvPicPr/>
+                  </pic:nvPicPr>
+                  <pic:blipFill>
+                    <a:blip r:embed="rId35" cstate="print"/>
+                    <a:stretch>
+                      <a:fillRect/>
+                    </a:stretch>
+                  </pic:blipFill>
+                  <pic:spPr>
+                    <a:xfrm>
+                      <a:off x="0" y="0"/>
+                      <a:ext cx="1856830" cy="2402969"/>
+                    </a:xfrm>
+                    <a:prstGeom prst="rect">
+                      <a:avLst/>
+                    </a:prstGeom>
+                  </pic:spPr>
+                </pic:pic>
+              </a:graphicData>
+            </a:graphic>
+          </wp:inline>
+        </w:drawing>
+      </w:r>
+      <w:r>
+        <w:rPr>
+          <w:noProof/>
+        </w:rPr>
+        <w:drawing>
+          <wp:inline distT="0" distB="0" distL="0" distR="0">
+            <wp:extent cx="1892311" cy="2448885"/>
+            <wp:effectExtent l="19050" t="0" r="0" b="0"/>
+            <wp:docPr id="24" name="Picture 20" descr="Untitled.jpg"/>
+            <wp:cNvGraphicFramePr>
+              <a:graphicFrameLocks xmlns:a="http://schemas.openxmlformats.org/drawingml/2006/main" noChangeAspect="1"/>
+            </wp:cNvGraphicFramePr>
+            <a:graphic xmlns:a="http://schemas.openxmlformats.org/drawingml/2006/main">
+              <a:graphicData uri="http://schemas.openxmlformats.org/drawingml/2006/picture">
+                <pic:pic xmlns:pic="http://schemas.openxmlformats.org/drawingml/2006/picture">
+                  <pic:nvPicPr>
+                    <pic:cNvPr id="0" name="Untitled.jpg"/>
+                    <pic:cNvPicPr/>
+                  </pic:nvPicPr>
+                  <pic:blipFill>
+                    <a:blip r:embed="rId36" cstate="print"/>
+                    <a:stretch>
+                      <a:fillRect/>
+                    </a:stretch>
+                  </pic:blipFill>
+                  <pic:spPr>
+                    <a:xfrm>
+                      <a:off x="0" y="0"/>
+                      <a:ext cx="1894254" cy="2451400"/>
+                    </a:xfrm>
+                    <a:prstGeom prst="rect">
+                      <a:avLst/>
+                    </a:prstGeom>
+                  </pic:spPr>
+                </pic:pic>
+              </a:graphicData>
+            </a:graphic>
+          </wp:inline>
+        </w:drawing>
+      </w:r>
+    </w:p>
+    <w:p>
+      <w:pPr>
+        <w:spacing w:line="360" w:lineRule="auto"/>
+      </w:pPr>
+    </w:p>
+    <w:p>
+      <w:pPr>
+        <w:spacing w:after="0" w:line="360" w:lineRule="auto"/>
+        <w:rPr>
+          <w:b/>
+        </w:rPr>
+      </w:pPr>
+    </w:p>
+    <w:p>
+      <w:pPr>
+        <w:spacing w:after="0" w:line="360" w:lineRule="auto"/>
+        <w:rPr>
+          <w:b/>
+        </w:rPr>
+      </w:pPr>
+    </w:p>
+    <w:p>
+      <w:pPr>
+        <w:spacing w:after="0" w:line="360" w:lineRule="auto"/>
+        <w:rPr>
+          <w:b/>
+        </w:rPr>
+      </w:pPr>
+    </w:p>
+    <w:p>
+      <w:pPr>
+        <w:spacing w:after="0" w:line="360" w:lineRule="auto"/>
+        <w:rPr>
+          <w:b/>
+        </w:rPr>
+      </w:pPr>
+    </w:p>
+    <w:p>
+      <w:pPr>
+        <w:spacing w:after="0" w:line="360" w:lineRule="auto"/>
+        <w:rPr>
+          <w:b/>
+        </w:rPr>
+      </w:pPr>
+    </w:p>
+    <w:p>
+      <w:pPr>
+        <w:spacing w:after="0" w:line="360" w:lineRule="auto"/>
+        <w:rPr>
+          <w:b/>
+        </w:rPr>
+      </w:pPr>
+    </w:p>
+    <w:p>
+      <w:pPr>
+        <w:spacing w:after="0" w:line="360" w:lineRule="auto"/>
+        <w:rPr>
+          <w:b/>
+        </w:rPr>
+      </w:pPr>
+    </w:p>
+    <w:p>
+      <w:pPr>
+        <w:spacing w:after="0" w:line="360" w:lineRule="auto"/>
+        <w:rPr>
+          <w:b/>
+        </w:rPr>
+      </w:pPr>
+    </w:p>
+    <w:p>
+      <w:pPr>
+        <w:spacing w:after="0" w:line="360" w:lineRule="auto"/>
+        <w:rPr>
+          <w:b/>
+        </w:rPr>
+      </w:pPr>
+    </w:p>
+    <w:p>
+      <w:pPr>
+        <w:spacing w:after="0" w:line="360" w:lineRule="auto"/>
+        <w:rPr>
+          <w:b/>
+        </w:rPr>
+      </w:pPr>
+    </w:p>
+    <w:p>
+      <w:pPr>
+        <w:spacing w:after="0" w:line="360" w:lineRule="auto"/>
+        <w:rPr>
+          <w:b/>
+        </w:rPr>
+      </w:pPr>
+    </w:p>
+    <w:p>
+      <w:pPr>
+        <w:spacing w:after="0" w:line="360" w:lineRule="auto"/>
+        <w:rPr>
+          <w:b/>
+        </w:rPr>
+      </w:pPr>
+    </w:p>
+    <w:p>
+      <w:pPr>
+        <w:spacing w:after="0" w:line="360" w:lineRule="auto"/>
+      </w:pPr>
+      <w:r>
+        <w:rPr>
+          <w:b/>
+        </w:rPr>
+        <w:lastRenderedPageBreak/>
+        <w:t>Suitability Model:</w:t>
+      </w:r>
+      <w:r>
+        <w:t xml:space="preserve"> </w:t>
+      </w:r>
+      <w:proofErr w:type="spellStart"/>
+      <w:r>
+        <w:t>ForestType_TimeSinceFire</w:t>
+      </w:r>
+      <w:proofErr w:type="spellEnd"/>
+    </w:p>
+    <w:p>
+      <w:pPr>
+        <w:spacing w:after="0" w:line="360" w:lineRule="auto"/>
+      </w:pPr>
+      <w:r>
+        <w:rPr>
+          <w:b/>
+        </w:rPr>
+        <w:t>File:</w:t>
+      </w:r>
+      <w:r>
+        <w:t xml:space="preserve"> </w:t>
+      </w:r>
+      <w:proofErr w:type="spellStart"/>
+      <w:r>
+        <w:t>DJBforesttype_tsf_exampleTimeSinceFire</w:t>
+      </w:r>
+      <w:proofErr w:type="spellEnd"/>
+    </w:p>
+    <w:p>
+      <w:pPr>
+        <w:spacing w:after="0" w:line="360" w:lineRule="auto"/>
+      </w:pPr>
+      <w:r>
+        <w:rPr>
+          <w:b/>
+        </w:rPr>
+        <w:t xml:space="preserve">Parameter tested: </w:t>
+      </w:r>
+      <w:proofErr w:type="spellStart"/>
+      <w:r>
+        <w:t>TimeSinceFire</w:t>
+      </w:r>
+      <w:proofErr w:type="spellEnd"/>
+    </w:p>
+    <w:p>
+      <w:pPr>
+        <w:spacing w:after="0" w:line="360" w:lineRule="auto"/>
+      </w:pPr>
+      <w:r>
+        <w:rPr>
+          <w:b/>
+        </w:rPr>
+        <w:t>Test definitions:</w:t>
+      </w:r>
+      <w:r>
+        <w:t xml:space="preserve"> Suitability = 1 for all age classes up to 10 years since fire. After 10 years suitability = 0.</w:t>
+      </w:r>
+    </w:p>
+    <w:p>
+      <w:pPr>
+        <w:spacing w:after="0" w:line="360" w:lineRule="auto"/>
+      </w:pPr>
+      <w:r>
+        <w:rPr>
+          <w:b/>
+        </w:rPr>
+        <w:t>Test:</w:t>
+      </w:r>
+      <w:r>
+        <w:t xml:space="preserve"> Suitability should be 100 within 10 years of fire, and 0 thereafter.</w:t>
+      </w:r>
+    </w:p>
+    <w:p>
+      <w:pPr>
+        <w:spacing w:after="0" w:line="360" w:lineRule="auto"/>
+      </w:pPr>
+      <w:r>
+        <w:rPr>
+          <w:b/>
+        </w:rPr>
+        <w:t>Results:</w:t>
+      </w:r>
+      <w:r>
+        <w:t xml:space="preserve"> </w:t>
+      </w:r>
+      <w:r>
+        <w:t>Test</w:t>
+      </w:r>
+      <w:r>
+        <w:t xml:space="preserve"> success. At output time step 10 burned cells are suitable. At output time step 30 those cells are no longer suitable</w:t>
+      </w:r>
+      <w:r>
+        <w:t xml:space="preserve"> (but more recently burned cells are now suitable)</w:t>
+      </w:r>
+      <w:r>
+        <w:t>.</w:t>
+      </w:r>
+    </w:p>
+    <w:p>
+      <w:pPr>
+        <w:spacing w:line="360" w:lineRule="auto"/>
+      </w:pPr>
+      <w:r>
+        <w:rPr>
+          <w:noProof/>
+        </w:rPr>
+        <w:drawing>
+          <wp:inline distT="0" distB="0" distL="0" distR="0">
+            <wp:extent cx="2876624" cy="1617311"/>
+            <wp:effectExtent l="19050" t="0" r="0" b="0"/>
+            <wp:docPr id="10" name="Picture 7"/>
+            <wp:cNvGraphicFramePr>
+              <a:graphicFrameLocks xmlns:a="http://schemas.openxmlformats.org/drawingml/2006/main" noChangeAspect="1"/>
+            </wp:cNvGraphicFramePr>
+            <a:graphic xmlns:a="http://schemas.openxmlformats.org/drawingml/2006/main">
+              <a:graphicData uri="http://schemas.openxmlformats.org/drawingml/2006/picture">
+                <pic:pic xmlns:pic="http://schemas.openxmlformats.org/drawingml/2006/picture">
+                  <pic:nvPicPr>
+                    <pic:cNvPr id="0" name="Picture 7"/>
+                    <pic:cNvPicPr>
+                      <a:picLocks noChangeAspect="1" noChangeArrowheads="1"/>
+                    </pic:cNvPicPr>
+                  </pic:nvPicPr>
+                  <pic:blipFill>
+                    <a:blip r:embed="rId37" cstate="print"/>
+                    <a:srcRect/>
+                    <a:stretch>
+                      <a:fillRect/>
+                    </a:stretch>
+                  </pic:blipFill>
+                  <pic:spPr bwMode="auto">
+                    <a:xfrm>
+                      <a:off x="0" y="0"/>
+                      <a:ext cx="2876624" cy="1617311"/>
+                    </a:xfrm>
+                    <a:prstGeom prst="rect">
+                      <a:avLst/>
+                    </a:prstGeom>
+                    <a:noFill/>
+                    <a:ln w="9525">
+                      <a:noFill/>
+                      <a:miter lim="800000"/>
+                      <a:headEnd/>
+                      <a:tailEnd/>
+                    </a:ln>
+                  </pic:spPr>
+                </pic:pic>
+              </a:graphicData>
+            </a:graphic>
+          </wp:inline>
+        </w:drawing>
+      </w:r>
+      <w:r>
+        <w:rPr>
+          <w:noProof/>
+        </w:rPr>
+        <w:drawing>
+          <wp:inline distT="0" distB="0" distL="0" distR="0">
+            <wp:extent cx="2876550" cy="1617270"/>
+            <wp:effectExtent l="19050" t="0" r="0" b="0"/>
+            <wp:docPr id="18" name="Picture 10"/>
             <wp:cNvGraphicFramePr>
               <a:graphicFrameLocks xmlns:a="http://schemas.openxmlformats.org/drawingml/2006/main" noChangeAspect="1"/>
             </wp:cNvGraphicFramePr>
@@ -3848,7 +4614,416 @@
                     </pic:cNvPicPr>
                   </pic:nvPicPr>
                   <pic:blipFill>
-                    <a:blip r:embed="rId32" cstate="print"/>
+                    <a:blip r:embed="rId38" cstate="print"/>
+                    <a:srcRect/>
+                    <a:stretch>
+                      <a:fillRect/>
+                    </a:stretch>
+                  </pic:blipFill>
+                  <pic:spPr bwMode="auto">
+                    <a:xfrm>
+                      <a:off x="0" y="0"/>
+                      <a:ext cx="2876550" cy="1617270"/>
+                    </a:xfrm>
+                    <a:prstGeom prst="rect">
+                      <a:avLst/>
+                    </a:prstGeom>
+                    <a:noFill/>
+                    <a:ln w="9525">
+                      <a:noFill/>
+                      <a:miter lim="800000"/>
+                      <a:headEnd/>
+                      <a:tailEnd/>
+                    </a:ln>
+                  </pic:spPr>
+                </pic:pic>
+              </a:graphicData>
+            </a:graphic>
+          </wp:inline>
+        </w:drawing>
+      </w:r>
+    </w:p>
+    <w:p>
+      <w:pPr>
+        <w:spacing w:line="360" w:lineRule="auto"/>
+      </w:pPr>
+    </w:p>
+    <w:p>
+      <w:pPr>
+        <w:spacing w:line="360" w:lineRule="auto"/>
+      </w:pPr>
+    </w:p>
+    <w:p>
+      <w:pPr>
+        <w:spacing w:line="360" w:lineRule="auto"/>
+      </w:pPr>
+    </w:p>
+    <w:p>
+      <w:pPr>
+        <w:spacing w:line="360" w:lineRule="auto"/>
+      </w:pPr>
+    </w:p>
+    <w:p>
+      <w:pPr>
+        <w:spacing w:line="360" w:lineRule="auto"/>
+      </w:pPr>
+    </w:p>
+    <w:p>
+      <w:pPr>
+        <w:spacing w:line="360" w:lineRule="auto"/>
+      </w:pPr>
+    </w:p>
+    <w:p>
+      <w:pPr>
+        <w:spacing w:line="360" w:lineRule="auto"/>
+      </w:pPr>
+    </w:p>
+    <w:p>
+      <w:pPr>
+        <w:spacing w:line="360" w:lineRule="auto"/>
+      </w:pPr>
+    </w:p>
+    <w:p>
+      <w:pPr>
+        <w:spacing w:line="360" w:lineRule="auto"/>
+      </w:pPr>
+    </w:p>
+    <w:p>
+      <w:pPr>
+        <w:spacing w:line="360" w:lineRule="auto"/>
+      </w:pPr>
+    </w:p>
+    <w:p>
+      <w:pPr>
+        <w:spacing w:line="360" w:lineRule="auto"/>
+      </w:pPr>
+    </w:p>
+    <w:p>
+      <w:pPr>
+        <w:spacing w:line="360" w:lineRule="auto"/>
+      </w:pPr>
+    </w:p>
+    <w:p>
+      <w:pPr>
+        <w:spacing w:after="0" w:line="360" w:lineRule="auto"/>
+      </w:pPr>
+      <w:r>
+        <w:rPr>
+          <w:b/>
+        </w:rPr>
+        <w:lastRenderedPageBreak/>
+        <w:t>Suitability Model:</w:t>
+      </w:r>
+      <w:r>
+        <w:t xml:space="preserve"> </w:t>
+      </w:r>
+      <w:proofErr w:type="spellStart"/>
+      <w:r>
+        <w:t>ForestType_TimeSinceFire</w:t>
+      </w:r>
+      <w:proofErr w:type="spellEnd"/>
+    </w:p>
+    <w:p>
+      <w:pPr>
+        <w:spacing w:after="0" w:line="360" w:lineRule="auto"/>
+      </w:pPr>
+      <w:r>
+        <w:rPr>
+          <w:b/>
+        </w:rPr>
+        <w:t>File:</w:t>
+      </w:r>
+      <w:r>
+        <w:t xml:space="preserve"> </w:t>
+      </w:r>
+      <w:proofErr w:type="spellStart"/>
+      <w:r>
+        <w:t>DJBforesttype_tsf_exampleFTypeTimeSinceFire</w:t>
+      </w:r>
+      <w:proofErr w:type="spellEnd"/>
+    </w:p>
+    <w:p>
+      <w:pPr>
+        <w:spacing w:after="0" w:line="360" w:lineRule="auto"/>
+      </w:pPr>
+      <w:r>
+        <w:rPr>
+          <w:b/>
+        </w:rPr>
+        <w:t xml:space="preserve">Parameter tested: </w:t>
+      </w:r>
+      <w:proofErr w:type="spellStart"/>
+      <w:r>
+        <w:t>ForestType</w:t>
+      </w:r>
+      <w:proofErr w:type="spellEnd"/>
+      <w:r>
+        <w:t xml:space="preserve"> and </w:t>
+      </w:r>
+      <w:proofErr w:type="spellStart"/>
+      <w:r>
+        <w:t>TimeSince</w:t>
+      </w:r>
+      <w:r>
+        <w:t>Fire</w:t>
+      </w:r>
+      <w:proofErr w:type="spellEnd"/>
+    </w:p>
+    <w:p>
+      <w:pPr>
+        <w:spacing w:after="0" w:line="360" w:lineRule="auto"/>
+      </w:pPr>
+      <w:r>
+        <w:rPr>
+          <w:b/>
+        </w:rPr>
+        <w:t>Test definitions:</w:t>
+      </w:r>
+      <w:r>
+        <w:t xml:space="preserve"> </w:t>
+      </w:r>
+      <w:r>
+        <w:t>Suitabi</w:t>
+      </w:r>
+      <w:r>
+        <w:t>lity = 2 for sugar maple and 4</w:t>
+      </w:r>
+      <w:r>
+        <w:t xml:space="preserve"> for jack pine. Suitability = 0 for Severity Class 0 and 1 for Severity Class 1-5.</w:t>
+      </w:r>
+      <w:r>
+        <w:t xml:space="preserve"> </w:t>
+      </w:r>
+      <w:r>
+        <w:t>After 10 years</w:t>
+      </w:r>
+      <w:r>
+        <w:t>,</w:t>
+      </w:r>
+      <w:r>
+        <w:t xml:space="preserve"> post-burn suitability = 0.</w:t>
+      </w:r>
+    </w:p>
+    <w:p>
+      <w:pPr>
+        <w:spacing w:after="0" w:line="360" w:lineRule="auto"/>
+      </w:pPr>
+      <w:r>
+        <w:rPr>
+          <w:b/>
+        </w:rPr>
+        <w:t>Test:</w:t>
+      </w:r>
+      <w:r>
+        <w:t xml:space="preserve"> </w:t>
+      </w:r>
+      <w:r>
+        <w:t xml:space="preserve">Suitability should be </w:t>
+      </w:r>
+      <w:r>
+        <w:t>2</w:t>
+      </w:r>
+      <w:r>
+        <w:t>0</w:t>
+      </w:r>
+      <w:r>
+        <w:t xml:space="preserve">0 </w:t>
+      </w:r>
+      <w:r>
+        <w:t xml:space="preserve">for </w:t>
+      </w:r>
+      <w:proofErr w:type="spellStart"/>
+      <w:r>
+        <w:t>MapleHardwood</w:t>
+      </w:r>
+      <w:proofErr w:type="spellEnd"/>
+      <w:r>
+        <w:t xml:space="preserve"> </w:t>
+      </w:r>
+      <w:r>
+        <w:t>and 4</w:t>
+      </w:r>
+      <w:r>
+        <w:t xml:space="preserve">00 for pine sites burned, and stay suitable </w:t>
+      </w:r>
+      <w:r>
+        <w:t>up to 10 years post-burn.</w:t>
+      </w:r>
+    </w:p>
+    <w:p>
+      <w:pPr>
+        <w:spacing w:after="0" w:line="360" w:lineRule="auto"/>
+      </w:pPr>
+      <w:r>
+        <w:rPr>
+          <w:b/>
+        </w:rPr>
+        <w:t>Results:</w:t>
+      </w:r>
+      <w:r>
+        <w:t xml:space="preserve"> </w:t>
+      </w:r>
+      <w:r>
+        <w:t xml:space="preserve">Test success. The top-left figure shows suitable pine at time step 10, which includes fires burned up to the point. At time step 30 (top </w:t>
+      </w:r>
+      <w:r>
+        <w:t>right</w:t>
+      </w:r>
+      <w:r>
+        <w:t xml:space="preserve"> figure) those cells are no longer suitable. The bottom figure just shows that </w:t>
+      </w:r>
+      <w:proofErr w:type="spellStart"/>
+      <w:r>
+        <w:t>MapleHardwood</w:t>
+      </w:r>
+      <w:proofErr w:type="spellEnd"/>
+      <w:r>
+        <w:t xml:space="preserve"> was classified at 200 (if it works for pine it should work for </w:t>
+      </w:r>
+      <w:proofErr w:type="spellStart"/>
+      <w:r>
+        <w:t>MapleHardwood</w:t>
+      </w:r>
+      <w:proofErr w:type="spellEnd"/>
+      <w:r>
+        <w:t>).</w:t>
+      </w:r>
+    </w:p>
+    <w:p>
+      <w:pPr>
+        <w:spacing w:line="360" w:lineRule="auto"/>
+      </w:pPr>
+      <w:r>
+        <w:rPr>
+          <w:noProof/>
+        </w:rPr>
+        <w:drawing>
+          <wp:inline distT="0" distB="0" distL="0" distR="0">
+            <wp:extent cx="2897014" cy="1628775"/>
+            <wp:effectExtent l="19050" t="0" r="0" b="0"/>
+            <wp:docPr id="31" name="Picture 16"/>
+            <wp:cNvGraphicFramePr>
+              <a:graphicFrameLocks xmlns:a="http://schemas.openxmlformats.org/drawingml/2006/main" noChangeAspect="1"/>
+            </wp:cNvGraphicFramePr>
+            <a:graphic xmlns:a="http://schemas.openxmlformats.org/drawingml/2006/main">
+              <a:graphicData uri="http://schemas.openxmlformats.org/drawingml/2006/picture">
+                <pic:pic xmlns:pic="http://schemas.openxmlformats.org/drawingml/2006/picture">
+                  <pic:nvPicPr>
+                    <pic:cNvPr id="0" name="Picture 16"/>
+                    <pic:cNvPicPr>
+                      <a:picLocks noChangeAspect="1" noChangeArrowheads="1"/>
+                    </pic:cNvPicPr>
+                  </pic:nvPicPr>
+                  <pic:blipFill>
+                    <a:blip r:embed="rId39" cstate="print"/>
+                    <a:srcRect/>
+                    <a:stretch>
+                      <a:fillRect/>
+                    </a:stretch>
+                  </pic:blipFill>
+                  <pic:spPr bwMode="auto">
+                    <a:xfrm>
+                      <a:off x="0" y="0"/>
+                      <a:ext cx="2897014" cy="1628775"/>
+                    </a:xfrm>
+                    <a:prstGeom prst="rect">
+                      <a:avLst/>
+                    </a:prstGeom>
+                    <a:noFill/>
+                    <a:ln w="9525">
+                      <a:noFill/>
+                      <a:miter lim="800000"/>
+                      <a:headEnd/>
+                      <a:tailEnd/>
+                    </a:ln>
+                  </pic:spPr>
+                </pic:pic>
+              </a:graphicData>
+            </a:graphic>
+          </wp:inline>
+        </w:drawing>
+      </w:r>
+      <w:r>
+        <w:t xml:space="preserve"> </w:t>
+      </w:r>
+      <w:r>
+        <w:rPr>
+          <w:noProof/>
+        </w:rPr>
+        <w:drawing>
+          <wp:inline distT="0" distB="0" distL="0" distR="0">
+            <wp:extent cx="2905125" cy="1633335"/>
+            <wp:effectExtent l="19050" t="0" r="9525" b="0"/>
+            <wp:docPr id="34" name="Picture 19"/>
+            <wp:cNvGraphicFramePr>
+              <a:graphicFrameLocks xmlns:a="http://schemas.openxmlformats.org/drawingml/2006/main" noChangeAspect="1"/>
+            </wp:cNvGraphicFramePr>
+            <a:graphic xmlns:a="http://schemas.openxmlformats.org/drawingml/2006/main">
+              <a:graphicData uri="http://schemas.openxmlformats.org/drawingml/2006/picture">
+                <pic:pic xmlns:pic="http://schemas.openxmlformats.org/drawingml/2006/picture">
+                  <pic:nvPicPr>
+                    <pic:cNvPr id="0" name="Picture 19"/>
+                    <pic:cNvPicPr>
+                      <a:picLocks noChangeAspect="1" noChangeArrowheads="1"/>
+                    </pic:cNvPicPr>
+                  </pic:nvPicPr>
+                  <pic:blipFill>
+                    <a:blip r:embed="rId40" cstate="print"/>
+                    <a:srcRect/>
+                    <a:stretch>
+                      <a:fillRect/>
+                    </a:stretch>
+                  </pic:blipFill>
+                  <pic:spPr bwMode="auto">
+                    <a:xfrm>
+                      <a:off x="0" y="0"/>
+                      <a:ext cx="2905125" cy="1633335"/>
+                    </a:xfrm>
+                    <a:prstGeom prst="rect">
+                      <a:avLst/>
+                    </a:prstGeom>
+                    <a:noFill/>
+                    <a:ln w="9525">
+                      <a:noFill/>
+                      <a:miter lim="800000"/>
+                      <a:headEnd/>
+                      <a:tailEnd/>
+                    </a:ln>
+                  </pic:spPr>
+                </pic:pic>
+              </a:graphicData>
+            </a:graphic>
+          </wp:inline>
+        </w:drawing>
+      </w:r>
+    </w:p>
+    <w:p>
+      <w:pPr>
+        <w:spacing w:line="360" w:lineRule="auto"/>
+      </w:pPr>
+      <w:r>
+        <w:rPr>
+          <w:noProof/>
+        </w:rPr>
+        <w:drawing>
+          <wp:inline distT="0" distB="0" distL="0" distR="0">
+            <wp:extent cx="5943600" cy="3341643"/>
+            <wp:effectExtent l="19050" t="0" r="0" b="0"/>
+            <wp:docPr id="36" name="Picture 22"/>
+            <wp:cNvGraphicFramePr>
+              <a:graphicFrameLocks xmlns:a="http://schemas.openxmlformats.org/drawingml/2006/main" noChangeAspect="1"/>
+            </wp:cNvGraphicFramePr>
+            <a:graphic xmlns:a="http://schemas.openxmlformats.org/drawingml/2006/main">
+              <a:graphicData uri="http://schemas.openxmlformats.org/drawingml/2006/picture">
+                <pic:pic xmlns:pic="http://schemas.openxmlformats.org/drawingml/2006/picture">
+                  <pic:nvPicPr>
+                    <pic:cNvPr id="0" name="Picture 22"/>
+                    <pic:cNvPicPr>
+                      <a:picLocks noChangeAspect="1" noChangeArrowheads="1"/>
+                    </pic:cNvPicPr>
+                  </pic:nvPicPr>
+                  <pic:blipFill>
+                    <a:blip r:embed="rId41" cstate="print"/>
                     <a:srcRect/>
                     <a:stretch>
                       <a:fillRect/>
@@ -3880,110 +5055,6 @@
     <w:p>
       <w:pPr>
         <w:spacing w:after="0" w:line="360" w:lineRule="auto"/>
-        <w:rPr>
-          <w:noProof/>
-        </w:rPr>
-      </w:pPr>
-    </w:p>
-    <w:p>
-      <w:pPr>
-        <w:spacing w:after="0" w:line="360" w:lineRule="auto"/>
-        <w:rPr>
-          <w:noProof/>
-        </w:rPr>
-      </w:pPr>
-    </w:p>
-    <w:p>
-      <w:pPr>
-        <w:spacing w:after="0" w:line="360" w:lineRule="auto"/>
-        <w:rPr>
-          <w:noProof/>
-        </w:rPr>
-      </w:pPr>
-    </w:p>
-    <w:p>
-      <w:pPr>
-        <w:spacing w:after="0" w:line="360" w:lineRule="auto"/>
-        <w:rPr>
-          <w:noProof/>
-        </w:rPr>
-      </w:pPr>
-    </w:p>
-    <w:p>
-      <w:pPr>
-        <w:spacing w:after="0" w:line="360" w:lineRule="auto"/>
-        <w:rPr>
-          <w:noProof/>
-        </w:rPr>
-      </w:pPr>
-    </w:p>
-    <w:p>
-      <w:pPr>
-        <w:spacing w:after="0" w:line="360" w:lineRule="auto"/>
-        <w:rPr>
-          <w:noProof/>
-        </w:rPr>
-      </w:pPr>
-    </w:p>
-    <w:p>
-      <w:pPr>
-        <w:spacing w:after="0" w:line="360" w:lineRule="auto"/>
-        <w:rPr>
-          <w:noProof/>
-        </w:rPr>
-      </w:pPr>
-    </w:p>
-    <w:p>
-      <w:pPr>
-        <w:spacing w:after="0" w:line="360" w:lineRule="auto"/>
-        <w:rPr>
-          <w:noProof/>
-        </w:rPr>
-      </w:pPr>
-    </w:p>
-    <w:p>
-      <w:pPr>
-        <w:spacing w:after="0" w:line="360" w:lineRule="auto"/>
-        <w:rPr>
-          <w:noProof/>
-        </w:rPr>
-      </w:pPr>
-    </w:p>
-    <w:p>
-      <w:pPr>
-        <w:spacing w:after="0" w:line="360" w:lineRule="auto"/>
-        <w:rPr>
-          <w:noProof/>
-        </w:rPr>
-      </w:pPr>
-    </w:p>
-    <w:p>
-      <w:pPr>
-        <w:spacing w:after="0" w:line="360" w:lineRule="auto"/>
-        <w:rPr>
-          <w:noProof/>
-        </w:rPr>
-      </w:pPr>
-    </w:p>
-    <w:p>
-      <w:pPr>
-        <w:spacing w:after="0" w:line="360" w:lineRule="auto"/>
-        <w:rPr>
-          <w:noProof/>
-        </w:rPr>
-      </w:pPr>
-    </w:p>
-    <w:p>
-      <w:pPr>
-        <w:spacing w:after="0" w:line="360" w:lineRule="auto"/>
-        <w:rPr>
-          <w:noProof/>
-        </w:rPr>
-      </w:pPr>
-    </w:p>
-    <w:p>
-      <w:pPr>
-        <w:spacing w:after="0" w:line="360" w:lineRule="auto"/>
       </w:pPr>
       <w:r>
         <w:rPr>
@@ -3997,7 +5068,7 @@
       </w:r>
       <w:proofErr w:type="spellStart"/>
       <w:r>
-        <w:t>ForestType_TimeSinceFire</w:t>
+        <w:t>ForestType_TimeSinceHarvest</w:t>
       </w:r>
       <w:proofErr w:type="spellEnd"/>
     </w:p>
@@ -4016,10 +5087,7 @@
       </w:r>
       <w:proofErr w:type="spellStart"/>
       <w:r>
-        <w:t>DJBforesttype_tsf_exampleTimeSinceFire</w:t>
-      </w:r>
-      <w:r>
-        <w:t>General</w:t>
+        <w:t>DJBforesttype_tsh_exampleFType</w:t>
       </w:r>
       <w:proofErr w:type="spellEnd"/>
     </w:p>
@@ -4033,9 +5101,11 @@
         </w:rPr>
         <w:t xml:space="preserve">Parameter tested: </w:t>
       </w:r>
-      <w:r>
-        <w:t>Suitability increase through time</w:t>
-      </w:r>
+      <w:proofErr w:type="spellStart"/>
+      <w:r>
+        <w:t>ForestType</w:t>
+      </w:r>
+      <w:proofErr w:type="spellEnd"/>
     </w:p>
     <w:p>
       <w:pPr>
@@ -4048,10 +5118,13 @@
         <w:t>Test definitions:</w:t>
       </w:r>
       <w:r>
-        <w:t xml:space="preserve"> </w:t>
-      </w:r>
-      <w:r>
-        <w:t>Suitability = 0 for Severity Class 0 and 1 for Severity Class 1-5.</w:t>
+        <w:t xml:space="preserve"> Suitabi</w:t>
+      </w:r>
+      <w:r>
+        <w:t>lity = 2 for sugar maple and 4</w:t>
+      </w:r>
+      <w:r>
+        <w:t xml:space="preserve"> for jack pine.</w:t>
       </w:r>
     </w:p>
     <w:p>
@@ -4065,10 +5138,16 @@
         <w:t>Test:</w:t>
       </w:r>
       <w:r>
-        <w:t xml:space="preserve"> </w:t>
-      </w:r>
-      <w:r>
-        <w:t>Suitability should be 0 for non-burned areas and 100 for all burned areas.</w:t>
+        <w:t xml:space="preserve"> Suitability should be 2</w:t>
+      </w:r>
+      <w:r>
+        <w:t>0</w:t>
+      </w:r>
+      <w:r>
+        <w:t>0 for sugar maple and 4</w:t>
+      </w:r>
+      <w:r>
+        <w:t>00 for jack pine.</w:t>
       </w:r>
     </w:p>
     <w:p>
@@ -4085,16 +5164,7 @@
         <w:t xml:space="preserve"> </w:t>
       </w:r>
       <w:r>
-        <w:t>Test success. The first 2 maps show fire severity at 5 and 10 years, the 3</w:t>
-      </w:r>
-      <w:r>
-        <w:rPr>
-          <w:vertAlign w:val="superscript"/>
-        </w:rPr>
-        <w:t>rd</w:t>
-      </w:r>
-      <w:r>
-        <w:t xml:space="preserve"> map shows habitat suitability at year 10 of the simulation, which contains suitable habitat for the cells burned in the first 2 fire maps.</w:t>
+        <w:t>Test success.</w:t>
       </w:r>
     </w:p>
     <w:p>
@@ -4107,9 +5177,9 @@
         </w:rPr>
         <w:drawing>
           <wp:inline distT="0" distB="0" distL="0" distR="0">
-            <wp:extent cx="1847785" cy="2391262"/>
-            <wp:effectExtent l="19050" t="0" r="65" b="0"/>
-            <wp:docPr id="22" name="Picture 18" descr="Untitled2.jpg"/>
+            <wp:extent cx="2913956" cy="1638300"/>
+            <wp:effectExtent l="19050" t="0" r="694" b="0"/>
+            <wp:docPr id="37" name="Picture 25"/>
             <wp:cNvGraphicFramePr>
               <a:graphicFrameLocks xmlns:a="http://schemas.openxmlformats.org/drawingml/2006/main" noChangeAspect="1"/>
             </wp:cNvGraphicFramePr>
@@ -4117,23 +5187,33 @@
               <a:graphicData uri="http://schemas.openxmlformats.org/drawingml/2006/picture">
                 <pic:pic xmlns:pic="http://schemas.openxmlformats.org/drawingml/2006/picture">
                   <pic:nvPicPr>
-                    <pic:cNvPr id="0" name="Untitled2.jpg"/>
-                    <pic:cNvPicPr/>
+                    <pic:cNvPr id="0" name="Picture 25"/>
+                    <pic:cNvPicPr>
+                      <a:picLocks noChangeAspect="1" noChangeArrowheads="1"/>
+                    </pic:cNvPicPr>
                   </pic:nvPicPr>
                   <pic:blipFill>
-                    <a:blip r:embed="rId33" cstate="print"/>
+                    <a:blip r:embed="rId42" cstate="print"/>
+                    <a:srcRect/>
                     <a:stretch>
                       <a:fillRect/>
                     </a:stretch>
                   </pic:blipFill>
-                  <pic:spPr>
+                  <pic:spPr bwMode="auto">
                     <a:xfrm>
                       <a:off x="0" y="0"/>
-                      <a:ext cx="1854055" cy="2399376"/>
+                      <a:ext cx="2913956" cy="1638300"/>
                     </a:xfrm>
                     <a:prstGeom prst="rect">
                       <a:avLst/>
                     </a:prstGeom>
+                    <a:noFill/>
+                    <a:ln w="9525">
+                      <a:noFill/>
+                      <a:miter lim="800000"/>
+                      <a:headEnd/>
+                      <a:tailEnd/>
+                    </a:ln>
                   </pic:spPr>
                 </pic:pic>
               </a:graphicData>
@@ -4147,9 +5227,9 @@
         </w:rPr>
         <w:drawing>
           <wp:inline distT="0" distB="0" distL="0" distR="0">
-            <wp:extent cx="1853102" cy="2398144"/>
-            <wp:effectExtent l="19050" t="0" r="0" b="0"/>
-            <wp:docPr id="23" name="Picture 19" descr="Untitled3.jpg"/>
+            <wp:extent cx="2905125" cy="1633335"/>
+            <wp:effectExtent l="19050" t="0" r="9525" b="0"/>
+            <wp:docPr id="38" name="Picture 28"/>
             <wp:cNvGraphicFramePr>
               <a:graphicFrameLocks xmlns:a="http://schemas.openxmlformats.org/drawingml/2006/main" noChangeAspect="1"/>
             </wp:cNvGraphicFramePr>
@@ -4157,23 +5237,33 @@
               <a:graphicData uri="http://schemas.openxmlformats.org/drawingml/2006/picture">
                 <pic:pic xmlns:pic="http://schemas.openxmlformats.org/drawingml/2006/picture">
                   <pic:nvPicPr>
-                    <pic:cNvPr id="0" name="Untitled3.jpg"/>
-                    <pic:cNvPicPr/>
+                    <pic:cNvPr id="0" name="Picture 28"/>
+                    <pic:cNvPicPr>
+                      <a:picLocks noChangeAspect="1" noChangeArrowheads="1"/>
+                    </pic:cNvPicPr>
                   </pic:nvPicPr>
                   <pic:blipFill>
-                    <a:blip r:embed="rId34" cstate="print"/>
+                    <a:blip r:embed="rId43" cstate="print"/>
+                    <a:srcRect/>
                     <a:stretch>
                       <a:fillRect/>
                     </a:stretch>
                   </pic:blipFill>
-                  <pic:spPr>
+                  <pic:spPr bwMode="auto">
                     <a:xfrm>
                       <a:off x="0" y="0"/>
-                      <a:ext cx="1856830" cy="2402969"/>
+                      <a:ext cx="2905125" cy="1633335"/>
                     </a:xfrm>
                     <a:prstGeom prst="rect">
                       <a:avLst/>
                     </a:prstGeom>
+                    <a:noFill/>
+                    <a:ln w="9525">
+                      <a:noFill/>
+                      <a:miter lim="800000"/>
+                      <a:headEnd/>
+                      <a:tailEnd/>
+                    </a:ln>
                   </pic:spPr>
                 </pic:pic>
               </a:graphicData>
@@ -4181,15 +5271,186 @@
           </wp:inline>
         </w:drawing>
       </w:r>
+    </w:p>
+    <w:p>
+      <w:pPr>
+        <w:spacing w:line="360" w:lineRule="auto"/>
+      </w:pPr>
+    </w:p>
+    <w:p>
+      <w:pPr>
+        <w:spacing w:line="360" w:lineRule="auto"/>
+      </w:pPr>
+    </w:p>
+    <w:p>
+      <w:pPr>
+        <w:spacing w:line="360" w:lineRule="auto"/>
+      </w:pPr>
+    </w:p>
+    <w:p>
+      <w:pPr>
+        <w:spacing w:line="360" w:lineRule="auto"/>
+      </w:pPr>
+    </w:p>
+    <w:p>
+      <w:pPr>
+        <w:spacing w:line="360" w:lineRule="auto"/>
+      </w:pPr>
+    </w:p>
+    <w:p>
+      <w:pPr>
+        <w:spacing w:line="360" w:lineRule="auto"/>
+      </w:pPr>
+    </w:p>
+    <w:p>
+      <w:pPr>
+        <w:spacing w:line="360" w:lineRule="auto"/>
+      </w:pPr>
+    </w:p>
+    <w:p>
+      <w:pPr>
+        <w:spacing w:line="360" w:lineRule="auto"/>
+      </w:pPr>
+    </w:p>
+    <w:p>
+      <w:pPr>
+        <w:spacing w:line="360" w:lineRule="auto"/>
+      </w:pPr>
+    </w:p>
+    <w:p>
+      <w:pPr>
+        <w:spacing w:line="360" w:lineRule="auto"/>
+      </w:pPr>
+    </w:p>
+    <w:p>
+      <w:pPr>
+        <w:spacing w:line="360" w:lineRule="auto"/>
+      </w:pPr>
+    </w:p>
+    <w:p>
+      <w:pPr>
+        <w:spacing w:line="360" w:lineRule="auto"/>
+      </w:pPr>
+    </w:p>
+    <w:p>
+      <w:pPr>
+        <w:spacing w:line="360" w:lineRule="auto"/>
+      </w:pPr>
+    </w:p>
+    <w:p>
+      <w:pPr>
+        <w:spacing w:after="0" w:line="360" w:lineRule="auto"/>
+      </w:pPr>
+      <w:r>
+        <w:rPr>
+          <w:b/>
+        </w:rPr>
+        <w:lastRenderedPageBreak/>
+        <w:t>Suitability Model:</w:t>
+      </w:r>
+      <w:r>
+        <w:t xml:space="preserve"> </w:t>
+      </w:r>
+      <w:proofErr w:type="spellStart"/>
+      <w:r>
+        <w:t>ForestType_TimeSinceHarvest</w:t>
+      </w:r>
+      <w:proofErr w:type="spellEnd"/>
+    </w:p>
+    <w:p>
+      <w:pPr>
+        <w:spacing w:after="0" w:line="360" w:lineRule="auto"/>
+      </w:pPr>
+      <w:r>
+        <w:rPr>
+          <w:b/>
+        </w:rPr>
+        <w:t>File:</w:t>
+      </w:r>
+      <w:r>
+        <w:t xml:space="preserve"> </w:t>
+      </w:r>
+      <w:proofErr w:type="spellStart"/>
+      <w:r>
+        <w:t>DJBforesttype_tsh_exampleTimeSinceHarvest</w:t>
+      </w:r>
+      <w:r>
+        <w:t>General</w:t>
+      </w:r>
+      <w:proofErr w:type="spellEnd"/>
+    </w:p>
+    <w:p>
+      <w:pPr>
+        <w:spacing w:after="0" w:line="360" w:lineRule="auto"/>
+      </w:pPr>
+      <w:r>
+        <w:rPr>
+          <w:b/>
+        </w:rPr>
+        <w:t xml:space="preserve">Parameter tested: </w:t>
+      </w:r>
+      <w:r>
+        <w:t>Suitability increase through time.</w:t>
+      </w:r>
+    </w:p>
+    <w:p>
+      <w:pPr>
+        <w:spacing w:after="0" w:line="360" w:lineRule="auto"/>
+      </w:pPr>
+      <w:r>
+        <w:rPr>
+          <w:b/>
+        </w:rPr>
+        <w:t>Test definitions:</w:t>
+      </w:r>
+      <w:r>
+        <w:t xml:space="preserve"> All trees harvested at 20 YO. Suitability = 0 for non-harvested trees (0-19 YO), and 2 for harvested trees (20+ YO).</w:t>
+      </w:r>
+    </w:p>
+    <w:p>
+      <w:pPr>
+        <w:spacing w:after="0" w:line="360" w:lineRule="auto"/>
+      </w:pPr>
+      <w:r>
+        <w:rPr>
+          <w:b/>
+        </w:rPr>
+        <w:t>Test:</w:t>
+      </w:r>
+      <w:r>
+        <w:t xml:space="preserve"> Suitability should be 0 for the first map (10 YO), and then 200 for maps thereafter (20+ YO).</w:t>
+      </w:r>
+    </w:p>
+    <w:p>
+      <w:pPr>
+        <w:spacing w:after="0" w:line="360" w:lineRule="auto"/>
+      </w:pPr>
+      <w:r>
+        <w:rPr>
+          <w:b/>
+        </w:rPr>
+        <w:t>Results:</w:t>
+      </w:r>
+      <w:r>
+        <w:t xml:space="preserve"> </w:t>
+      </w:r>
+      <w:r>
+        <w:t>Test success. Suitability at time step 20 includes harvest output at time steps 10 and 20.</w:t>
+      </w:r>
+    </w:p>
+    <w:p>
+      <w:pPr>
+        <w:spacing w:line="360" w:lineRule="auto"/>
+      </w:pPr>
       <w:r>
         <w:rPr>
           <w:noProof/>
         </w:rPr>
         <w:drawing>
           <wp:inline distT="0" distB="0" distL="0" distR="0">
-            <wp:extent cx="1892311" cy="2448885"/>
-            <wp:effectExtent l="19050" t="0" r="0" b="0"/>
-            <wp:docPr id="24" name="Picture 20" descr="Untitled.jpg"/>
+            <wp:extent cx="2930897" cy="1647825"/>
+            <wp:effectExtent l="19050" t="0" r="2803" b="0"/>
+            <wp:docPr id="39" name="Picture 31"/>
             <wp:cNvGraphicFramePr>
               <a:graphicFrameLocks xmlns:a="http://schemas.openxmlformats.org/drawingml/2006/main" noChangeAspect="1"/>
             </wp:cNvGraphicFramePr>
@@ -4197,23 +5458,33 @@
               <a:graphicData uri="http://schemas.openxmlformats.org/drawingml/2006/picture">
                 <pic:pic xmlns:pic="http://schemas.openxmlformats.org/drawingml/2006/picture">
                   <pic:nvPicPr>
-                    <pic:cNvPr id="0" name="Untitled.jpg"/>
-                    <pic:cNvPicPr/>
+                    <pic:cNvPr id="0" name="Picture 31"/>
+                    <pic:cNvPicPr>
+                      <a:picLocks noChangeAspect="1" noChangeArrowheads="1"/>
+                    </pic:cNvPicPr>
                   </pic:nvPicPr>
                   <pic:blipFill>
-                    <a:blip r:embed="rId35" cstate="print"/>
+                    <a:blip r:embed="rId44" cstate="print"/>
+                    <a:srcRect/>
                     <a:stretch>
                       <a:fillRect/>
                     </a:stretch>
                   </pic:blipFill>
-                  <pic:spPr>
+                  <pic:spPr bwMode="auto">
                     <a:xfrm>
                       <a:off x="0" y="0"/>
-                      <a:ext cx="1894254" cy="2451400"/>
+                      <a:ext cx="2930897" cy="1647825"/>
                     </a:xfrm>
                     <a:prstGeom prst="rect">
                       <a:avLst/>
                     </a:prstGeom>
+                    <a:noFill/>
+                    <a:ln w="9525">
+                      <a:noFill/>
+                      <a:miter lim="800000"/>
+                      <a:headEnd/>
+                      <a:tailEnd/>
+                    </a:ln>
                   </pic:spPr>
                 </pic:pic>
               </a:graphicData>
@@ -4221,244 +5492,15 @@
           </wp:inline>
         </w:drawing>
       </w:r>
-    </w:p>
-    <w:p>
-      <w:pPr>
-        <w:spacing w:line="360" w:lineRule="auto"/>
-      </w:pPr>
-    </w:p>
-    <w:p>
-      <w:pPr>
-        <w:spacing w:after="0" w:line="360" w:lineRule="auto"/>
-        <w:rPr>
-          <w:b/>
-        </w:rPr>
-      </w:pPr>
-    </w:p>
-    <w:p>
-      <w:pPr>
-        <w:spacing w:after="0" w:line="360" w:lineRule="auto"/>
-        <w:rPr>
-          <w:b/>
-        </w:rPr>
-      </w:pPr>
-    </w:p>
-    <w:p>
-      <w:pPr>
-        <w:spacing w:after="0" w:line="360" w:lineRule="auto"/>
-        <w:rPr>
-          <w:b/>
-        </w:rPr>
-      </w:pPr>
-    </w:p>
-    <w:p>
-      <w:pPr>
-        <w:spacing w:after="0" w:line="360" w:lineRule="auto"/>
-        <w:rPr>
-          <w:b/>
-        </w:rPr>
-      </w:pPr>
-    </w:p>
-    <w:p>
-      <w:pPr>
-        <w:spacing w:after="0" w:line="360" w:lineRule="auto"/>
-        <w:rPr>
-          <w:b/>
-        </w:rPr>
-      </w:pPr>
-    </w:p>
-    <w:p>
-      <w:pPr>
-        <w:spacing w:after="0" w:line="360" w:lineRule="auto"/>
-        <w:rPr>
-          <w:b/>
-        </w:rPr>
-      </w:pPr>
-    </w:p>
-    <w:p>
-      <w:pPr>
-        <w:spacing w:after="0" w:line="360" w:lineRule="auto"/>
-        <w:rPr>
-          <w:b/>
-        </w:rPr>
-      </w:pPr>
-    </w:p>
-    <w:p>
-      <w:pPr>
-        <w:spacing w:after="0" w:line="360" w:lineRule="auto"/>
-        <w:rPr>
-          <w:b/>
-        </w:rPr>
-      </w:pPr>
-    </w:p>
-    <w:p>
-      <w:pPr>
-        <w:spacing w:after="0" w:line="360" w:lineRule="auto"/>
-        <w:rPr>
-          <w:b/>
-        </w:rPr>
-      </w:pPr>
-    </w:p>
-    <w:p>
-      <w:pPr>
-        <w:spacing w:after="0" w:line="360" w:lineRule="auto"/>
-        <w:rPr>
-          <w:b/>
-        </w:rPr>
-      </w:pPr>
-    </w:p>
-    <w:p>
-      <w:pPr>
-        <w:spacing w:after="0" w:line="360" w:lineRule="auto"/>
-        <w:rPr>
-          <w:b/>
-        </w:rPr>
-      </w:pPr>
-    </w:p>
-    <w:p>
-      <w:pPr>
-        <w:spacing w:after="0" w:line="360" w:lineRule="auto"/>
-        <w:rPr>
-          <w:b/>
-        </w:rPr>
-      </w:pPr>
-    </w:p>
-    <w:p>
-      <w:pPr>
-        <w:spacing w:after="0" w:line="360" w:lineRule="auto"/>
-      </w:pPr>
-      <w:r>
-        <w:rPr>
-          <w:b/>
-        </w:rPr>
-        <w:lastRenderedPageBreak/>
-        <w:t>Suitability Model:</w:t>
-      </w:r>
-      <w:r>
-        <w:t xml:space="preserve"> </w:t>
-      </w:r>
-      <w:proofErr w:type="spellStart"/>
-      <w:r>
-        <w:t>ForestType_TimeSinceFire</w:t>
-      </w:r>
-      <w:proofErr w:type="spellEnd"/>
-    </w:p>
-    <w:p>
-      <w:pPr>
-        <w:spacing w:after="0" w:line="360" w:lineRule="auto"/>
-      </w:pPr>
-      <w:r>
-        <w:rPr>
-          <w:b/>
-        </w:rPr>
-        <w:t>File:</w:t>
-      </w:r>
-      <w:r>
-        <w:t xml:space="preserve"> </w:t>
-      </w:r>
-      <w:proofErr w:type="spellStart"/>
-      <w:r>
-        <w:t>DJBforesttype_tsf_exampleTimeSinceFire</w:t>
-      </w:r>
-      <w:proofErr w:type="spellEnd"/>
-    </w:p>
-    <w:p>
-      <w:pPr>
-        <w:spacing w:after="0" w:line="360" w:lineRule="auto"/>
-      </w:pPr>
-      <w:r>
-        <w:rPr>
-          <w:b/>
-        </w:rPr>
-        <w:t xml:space="preserve">Parameter tested: </w:t>
-      </w:r>
-      <w:proofErr w:type="spellStart"/>
-      <w:r>
-        <w:t>TimeSinceFire</w:t>
-      </w:r>
-      <w:proofErr w:type="spellEnd"/>
-    </w:p>
-    <w:p>
-      <w:pPr>
-        <w:spacing w:after="0" w:line="360" w:lineRule="auto"/>
-      </w:pPr>
-      <w:r>
-        <w:rPr>
-          <w:b/>
-        </w:rPr>
-        <w:t>Test definitions:</w:t>
-      </w:r>
-      <w:r>
-        <w:t xml:space="preserve"> Suitability = 1 for all age classes up to 10 years since fire. After 10 years suitability = 0.</w:t>
-      </w:r>
-    </w:p>
-    <w:p>
-      <w:pPr>
-        <w:spacing w:after="0" w:line="360" w:lineRule="auto"/>
-      </w:pPr>
-      <w:r>
-        <w:rPr>
-          <w:b/>
-        </w:rPr>
-        <w:t>Test:</w:t>
-      </w:r>
-      <w:r>
-        <w:t xml:space="preserve"> Suitability should be 100 within 10 years of fire, and 0 thereafter.</w:t>
-      </w:r>
-    </w:p>
-    <w:p>
-      <w:pPr>
-        <w:spacing w:after="0" w:line="360" w:lineRule="auto"/>
-      </w:pPr>
-      <w:r>
-        <w:rPr>
-          <w:b/>
-        </w:rPr>
-        <w:t>Results:</w:t>
-      </w:r>
-      <w:r>
-        <w:t xml:space="preserve"> </w:t>
-      </w:r>
-      <w:r>
-        <w:rPr>
-          <w:highlight w:val="yellow"/>
-        </w:rPr>
-        <w:t xml:space="preserve">Test </w:t>
-      </w:r>
-      <w:r>
-        <w:rPr>
-          <w:highlight w:val="yellow"/>
-        </w:rPr>
-        <w:t xml:space="preserve">failed. Suitability is 0 for all time steps (issue with </w:t>
-      </w:r>
-      <w:proofErr w:type="spellStart"/>
-      <w:r>
-        <w:rPr>
-          <w:highlight w:val="yellow"/>
-        </w:rPr>
-        <w:t>ForestType</w:t>
-      </w:r>
-      <w:proofErr w:type="spellEnd"/>
-      <w:r>
-        <w:rPr>
-          <w:highlight w:val="yellow"/>
-        </w:rPr>
-        <w:t xml:space="preserve"> as described above).</w:t>
-      </w:r>
-    </w:p>
-    <w:p>
-      <w:pPr>
-        <w:spacing w:line="360" w:lineRule="auto"/>
-      </w:pPr>
       <w:r>
         <w:rPr>
           <w:noProof/>
         </w:rPr>
         <w:drawing>
           <wp:inline distT="0" distB="0" distL="0" distR="0">
-            <wp:extent cx="5943600" cy="3341643"/>
+            <wp:extent cx="2693714" cy="1514475"/>
             <wp:effectExtent l="19050" t="0" r="0" b="0"/>
-            <wp:docPr id="16" name="Picture 13"/>
+            <wp:docPr id="41" name="Picture 34"/>
             <wp:cNvGraphicFramePr>
               <a:graphicFrameLocks xmlns:a="http://schemas.openxmlformats.org/drawingml/2006/main" noChangeAspect="1"/>
             </wp:cNvGraphicFramePr>
@@ -4466,13 +5508,829 @@
               <a:graphicData uri="http://schemas.openxmlformats.org/drawingml/2006/picture">
                 <pic:pic xmlns:pic="http://schemas.openxmlformats.org/drawingml/2006/picture">
                   <pic:nvPicPr>
-                    <pic:cNvPr id="0" name="Picture 13"/>
+                    <pic:cNvPr id="0" name="Picture 34"/>
                     <pic:cNvPicPr>
                       <a:picLocks noChangeAspect="1" noChangeArrowheads="1"/>
                     </pic:cNvPicPr>
                   </pic:nvPicPr>
                   <pic:blipFill>
-                    <a:blip r:embed="rId36" cstate="print"/>
+                    <a:blip r:embed="rId45" cstate="print"/>
+                    <a:srcRect/>
+                    <a:stretch>
+                      <a:fillRect/>
+                    </a:stretch>
+                  </pic:blipFill>
+                  <pic:spPr bwMode="auto">
+                    <a:xfrm>
+                      <a:off x="0" y="0"/>
+                      <a:ext cx="2693714" cy="1514475"/>
+                    </a:xfrm>
+                    <a:prstGeom prst="rect">
+                      <a:avLst/>
+                    </a:prstGeom>
+                    <a:noFill/>
+                    <a:ln w="9525">
+                      <a:noFill/>
+                      <a:miter lim="800000"/>
+                      <a:headEnd/>
+                      <a:tailEnd/>
+                    </a:ln>
+                  </pic:spPr>
+                </pic:pic>
+              </a:graphicData>
+            </a:graphic>
+          </wp:inline>
+        </w:drawing>
+      </w:r>
+    </w:p>
+    <w:p>
+      <w:pPr>
+        <w:spacing w:line="360" w:lineRule="auto"/>
+      </w:pPr>
+      <w:r>
+        <w:rPr>
+          <w:noProof/>
+        </w:rPr>
+        <w:drawing>
+          <wp:inline distT="0" distB="0" distL="0" distR="0">
+            <wp:extent cx="2913956" cy="1638300"/>
+            <wp:effectExtent l="19050" t="0" r="694" b="0"/>
+            <wp:docPr id="42" name="Picture 37"/>
+            <wp:cNvGraphicFramePr>
+              <a:graphicFrameLocks xmlns:a="http://schemas.openxmlformats.org/drawingml/2006/main" noChangeAspect="1"/>
+            </wp:cNvGraphicFramePr>
+            <a:graphic xmlns:a="http://schemas.openxmlformats.org/drawingml/2006/main">
+              <a:graphicData uri="http://schemas.openxmlformats.org/drawingml/2006/picture">
+                <pic:pic xmlns:pic="http://schemas.openxmlformats.org/drawingml/2006/picture">
+                  <pic:nvPicPr>
+                    <pic:cNvPr id="0" name="Picture 37"/>
+                    <pic:cNvPicPr>
+                      <a:picLocks noChangeAspect="1" noChangeArrowheads="1"/>
+                    </pic:cNvPicPr>
+                  </pic:nvPicPr>
+                  <pic:blipFill>
+                    <a:blip r:embed="rId46" cstate="print"/>
+                    <a:srcRect/>
+                    <a:stretch>
+                      <a:fillRect/>
+                    </a:stretch>
+                  </pic:blipFill>
+                  <pic:spPr bwMode="auto">
+                    <a:xfrm>
+                      <a:off x="0" y="0"/>
+                      <a:ext cx="2913956" cy="1638300"/>
+                    </a:xfrm>
+                    <a:prstGeom prst="rect">
+                      <a:avLst/>
+                    </a:prstGeom>
+                    <a:noFill/>
+                    <a:ln w="9525">
+                      <a:noFill/>
+                      <a:miter lim="800000"/>
+                      <a:headEnd/>
+                      <a:tailEnd/>
+                    </a:ln>
+                  </pic:spPr>
+                </pic:pic>
+              </a:graphicData>
+            </a:graphic>
+          </wp:inline>
+        </w:drawing>
+      </w:r>
+      <w:r>
+        <w:rPr>
+          <w:noProof/>
+        </w:rPr>
+        <w:drawing>
+          <wp:inline distT="0" distB="0" distL="0" distR="0">
+            <wp:extent cx="2914015" cy="1638333"/>
+            <wp:effectExtent l="19050" t="0" r="635" b="0"/>
+            <wp:docPr id="44" name="Picture 40"/>
+            <wp:cNvGraphicFramePr>
+              <a:graphicFrameLocks xmlns:a="http://schemas.openxmlformats.org/drawingml/2006/main" noChangeAspect="1"/>
+            </wp:cNvGraphicFramePr>
+            <a:graphic xmlns:a="http://schemas.openxmlformats.org/drawingml/2006/main">
+              <a:graphicData uri="http://schemas.openxmlformats.org/drawingml/2006/picture">
+                <pic:pic xmlns:pic="http://schemas.openxmlformats.org/drawingml/2006/picture">
+                  <pic:nvPicPr>
+                    <pic:cNvPr id="0" name="Picture 40"/>
+                    <pic:cNvPicPr>
+                      <a:picLocks noChangeAspect="1" noChangeArrowheads="1"/>
+                    </pic:cNvPicPr>
+                  </pic:nvPicPr>
+                  <pic:blipFill>
+                    <a:blip r:embed="rId47" cstate="print"/>
+                    <a:srcRect/>
+                    <a:stretch>
+                      <a:fillRect/>
+                    </a:stretch>
+                  </pic:blipFill>
+                  <pic:spPr bwMode="auto">
+                    <a:xfrm>
+                      <a:off x="0" y="0"/>
+                      <a:ext cx="2914015" cy="1638333"/>
+                    </a:xfrm>
+                    <a:prstGeom prst="rect">
+                      <a:avLst/>
+                    </a:prstGeom>
+                    <a:noFill/>
+                    <a:ln w="9525">
+                      <a:noFill/>
+                      <a:miter lim="800000"/>
+                      <a:headEnd/>
+                      <a:tailEnd/>
+                    </a:ln>
+                  </pic:spPr>
+                </pic:pic>
+              </a:graphicData>
+            </a:graphic>
+          </wp:inline>
+        </w:drawing>
+      </w:r>
+    </w:p>
+    <w:p>
+      <w:pPr>
+        <w:spacing w:line="360" w:lineRule="auto"/>
+      </w:pPr>
+    </w:p>
+    <w:p>
+      <w:pPr>
+        <w:spacing w:line="360" w:lineRule="auto"/>
+      </w:pPr>
+    </w:p>
+    <w:p>
+      <w:pPr>
+        <w:spacing w:line="360" w:lineRule="auto"/>
+      </w:pPr>
+    </w:p>
+    <w:p>
+      <w:pPr>
+        <w:spacing w:line="360" w:lineRule="auto"/>
+      </w:pPr>
+    </w:p>
+    <w:p>
+      <w:pPr>
+        <w:spacing w:line="360" w:lineRule="auto"/>
+      </w:pPr>
+    </w:p>
+    <w:p>
+      <w:pPr>
+        <w:spacing w:line="360" w:lineRule="auto"/>
+      </w:pPr>
+    </w:p>
+    <w:p>
+      <w:pPr>
+        <w:spacing w:line="360" w:lineRule="auto"/>
+      </w:pPr>
+    </w:p>
+    <w:p>
+      <w:pPr>
+        <w:spacing w:after="0" w:line="360" w:lineRule="auto"/>
+      </w:pPr>
+      <w:r>
+        <w:rPr>
+          <w:b/>
+        </w:rPr>
+        <w:lastRenderedPageBreak/>
+        <w:t>Suitability Model:</w:t>
+      </w:r>
+      <w:r>
+        <w:t xml:space="preserve"> </w:t>
+      </w:r>
+      <w:proofErr w:type="spellStart"/>
+      <w:r>
+        <w:t>ForestType_TimeSinceHarvest</w:t>
+      </w:r>
+      <w:proofErr w:type="spellEnd"/>
+    </w:p>
+    <w:p>
+      <w:pPr>
+        <w:spacing w:after="0" w:line="360" w:lineRule="auto"/>
+        <w:rPr>
+          <w:b/>
+        </w:rPr>
+      </w:pPr>
+      <w:r>
+        <w:rPr>
+          <w:b/>
+        </w:rPr>
+        <w:t>File:</w:t>
+      </w:r>
+      <w:r>
+        <w:t xml:space="preserve"> </w:t>
+      </w:r>
+      <w:proofErr w:type="spellStart"/>
+      <w:r>
+        <w:t>DJBforesttype_tsh_exampleTimeSinceHarvest</w:t>
+      </w:r>
+      <w:proofErr w:type="spellEnd"/>
+    </w:p>
+    <w:p>
+      <w:pPr>
+        <w:spacing w:after="0" w:line="360" w:lineRule="auto"/>
+      </w:pPr>
+      <w:r>
+        <w:rPr>
+          <w:b/>
+        </w:rPr>
+        <w:t xml:space="preserve">Parameter tested: </w:t>
+      </w:r>
+      <w:proofErr w:type="spellStart"/>
+      <w:r>
+        <w:t>TimeSince</w:t>
+      </w:r>
+      <w:r>
+        <w:t>Harvest</w:t>
+      </w:r>
+      <w:proofErr w:type="spellEnd"/>
+    </w:p>
+    <w:p>
+      <w:pPr>
+        <w:spacing w:after="0" w:line="360" w:lineRule="auto"/>
+      </w:pPr>
+      <w:r>
+        <w:rPr>
+          <w:b/>
+        </w:rPr>
+        <w:t>Test definitions:</w:t>
+      </w:r>
+      <w:r>
+        <w:t xml:space="preserve"> All trees harvested at 20 YO. Suitability </w:t>
+      </w:r>
+      <w:r>
+        <w:t>= 2</w:t>
+      </w:r>
+      <w:r>
+        <w:t xml:space="preserve"> for all </w:t>
+      </w:r>
+      <w:r>
+        <w:t>forest types</w:t>
+      </w:r>
+      <w:r>
+        <w:t xml:space="preserve"> up to 10 years since harvest. After 10 years suitability = 0.</w:t>
+      </w:r>
+    </w:p>
+    <w:p>
+      <w:pPr>
+        <w:spacing w:after="0" w:line="360" w:lineRule="auto"/>
+      </w:pPr>
+      <w:r>
+        <w:rPr>
+          <w:b/>
+        </w:rPr>
+        <w:t>Test:</w:t>
+      </w:r>
+      <w:r>
+        <w:t xml:space="preserve"> Suitability should be 2</w:t>
+      </w:r>
+      <w:r>
+        <w:t>00 within 10 years of harvest, and 0 thereafter.</w:t>
+      </w:r>
+    </w:p>
+    <w:p>
+      <w:pPr>
+        <w:spacing w:after="0" w:line="360" w:lineRule="auto"/>
+      </w:pPr>
+      <w:r>
+        <w:rPr>
+          <w:b/>
+        </w:rPr>
+        <w:t>Results:</w:t>
+      </w:r>
+      <w:r>
+        <w:t xml:space="preserve"> </w:t>
+      </w:r>
+      <w:r>
+        <w:t>Test success. At output time step 10 all harvested cells are suitable. At output time step 30 those cells are no longer suitable (but cells harvested at time step 20 are still suitable).</w:t>
+      </w:r>
+    </w:p>
+    <w:p>
+      <w:pPr>
+        <w:spacing w:after="0" w:line="360" w:lineRule="auto"/>
+      </w:pPr>
+    </w:p>
+    <w:p>
+      <w:pPr>
+        <w:spacing w:after="0" w:line="360" w:lineRule="auto"/>
+      </w:pPr>
+      <w:r>
+        <w:rPr>
+          <w:noProof/>
+        </w:rPr>
+        <w:drawing>
+          <wp:inline distT="0" distB="0" distL="0" distR="0">
+            <wp:extent cx="2947839" cy="1657350"/>
+            <wp:effectExtent l="19050" t="0" r="4911" b="0"/>
+            <wp:docPr id="45" name="Picture 43"/>
+            <wp:cNvGraphicFramePr>
+              <a:graphicFrameLocks xmlns:a="http://schemas.openxmlformats.org/drawingml/2006/main" noChangeAspect="1"/>
+            </wp:cNvGraphicFramePr>
+            <a:graphic xmlns:a="http://schemas.openxmlformats.org/drawingml/2006/main">
+              <a:graphicData uri="http://schemas.openxmlformats.org/drawingml/2006/picture">
+                <pic:pic xmlns:pic="http://schemas.openxmlformats.org/drawingml/2006/picture">
+                  <pic:nvPicPr>
+                    <pic:cNvPr id="0" name="Picture 43"/>
+                    <pic:cNvPicPr>
+                      <a:picLocks noChangeAspect="1" noChangeArrowheads="1"/>
+                    </pic:cNvPicPr>
+                  </pic:nvPicPr>
+                  <pic:blipFill>
+                    <a:blip r:embed="rId48" cstate="print"/>
+                    <a:srcRect/>
+                    <a:stretch>
+                      <a:fillRect/>
+                    </a:stretch>
+                  </pic:blipFill>
+                  <pic:spPr bwMode="auto">
+                    <a:xfrm>
+                      <a:off x="0" y="0"/>
+                      <a:ext cx="2947839" cy="1657350"/>
+                    </a:xfrm>
+                    <a:prstGeom prst="rect">
+                      <a:avLst/>
+                    </a:prstGeom>
+                    <a:noFill/>
+                    <a:ln w="9525">
+                      <a:noFill/>
+                      <a:miter lim="800000"/>
+                      <a:headEnd/>
+                      <a:tailEnd/>
+                    </a:ln>
+                  </pic:spPr>
+                </pic:pic>
+              </a:graphicData>
+            </a:graphic>
+          </wp:inline>
+        </w:drawing>
+      </w:r>
+      <w:r>
+        <w:t xml:space="preserve"> </w:t>
+      </w:r>
+      <w:r>
+        <w:rPr>
+          <w:noProof/>
+        </w:rPr>
+        <w:drawing>
+          <wp:inline distT="0" distB="0" distL="0" distR="0">
+            <wp:extent cx="2790825" cy="1569072"/>
+            <wp:effectExtent l="19050" t="0" r="0" b="0"/>
+            <wp:docPr id="47" name="Picture 46"/>
+            <wp:cNvGraphicFramePr>
+              <a:graphicFrameLocks xmlns:a="http://schemas.openxmlformats.org/drawingml/2006/main" noChangeAspect="1"/>
+            </wp:cNvGraphicFramePr>
+            <a:graphic xmlns:a="http://schemas.openxmlformats.org/drawingml/2006/main">
+              <a:graphicData uri="http://schemas.openxmlformats.org/drawingml/2006/picture">
+                <pic:pic xmlns:pic="http://schemas.openxmlformats.org/drawingml/2006/picture">
+                  <pic:nvPicPr>
+                    <pic:cNvPr id="0" name="Picture 46"/>
+                    <pic:cNvPicPr>
+                      <a:picLocks noChangeAspect="1" noChangeArrowheads="1"/>
+                    </pic:cNvPicPr>
+                  </pic:nvPicPr>
+                  <pic:blipFill>
+                    <a:blip r:embed="rId49" cstate="print"/>
+                    <a:srcRect/>
+                    <a:stretch>
+                      <a:fillRect/>
+                    </a:stretch>
+                  </pic:blipFill>
+                  <pic:spPr bwMode="auto">
+                    <a:xfrm>
+                      <a:off x="0" y="0"/>
+                      <a:ext cx="2791388" cy="1569389"/>
+                    </a:xfrm>
+                    <a:prstGeom prst="rect">
+                      <a:avLst/>
+                    </a:prstGeom>
+                    <a:noFill/>
+                    <a:ln w="9525">
+                      <a:noFill/>
+                      <a:miter lim="800000"/>
+                      <a:headEnd/>
+                      <a:tailEnd/>
+                    </a:ln>
+                  </pic:spPr>
+                </pic:pic>
+              </a:graphicData>
+            </a:graphic>
+          </wp:inline>
+        </w:drawing>
+      </w:r>
+    </w:p>
+    <w:p>
+      <w:pPr>
+        <w:spacing w:line="360" w:lineRule="auto"/>
+      </w:pPr>
+      <w:r>
+        <w:rPr>
+          <w:noProof/>
+        </w:rPr>
+        <w:drawing>
+          <wp:inline distT="0" distB="0" distL="0" distR="0">
+            <wp:extent cx="2981722" cy="1676400"/>
+            <wp:effectExtent l="19050" t="0" r="9128" b="0"/>
+            <wp:docPr id="48" name="Picture 49"/>
+            <wp:cNvGraphicFramePr>
+              <a:graphicFrameLocks xmlns:a="http://schemas.openxmlformats.org/drawingml/2006/main" noChangeAspect="1"/>
+            </wp:cNvGraphicFramePr>
+            <a:graphic xmlns:a="http://schemas.openxmlformats.org/drawingml/2006/main">
+              <a:graphicData uri="http://schemas.openxmlformats.org/drawingml/2006/picture">
+                <pic:pic xmlns:pic="http://schemas.openxmlformats.org/drawingml/2006/picture">
+                  <pic:nvPicPr>
+                    <pic:cNvPr id="0" name="Picture 49"/>
+                    <pic:cNvPicPr>
+                      <a:picLocks noChangeAspect="1" noChangeArrowheads="1"/>
+                    </pic:cNvPicPr>
+                  </pic:nvPicPr>
+                  <pic:blipFill>
+                    <a:blip r:embed="rId50" cstate="print"/>
+                    <a:srcRect/>
+                    <a:stretch>
+                      <a:fillRect/>
+                    </a:stretch>
+                  </pic:blipFill>
+                  <pic:spPr bwMode="auto">
+                    <a:xfrm>
+                      <a:off x="0" y="0"/>
+                      <a:ext cx="2981722" cy="1676400"/>
+                    </a:xfrm>
+                    <a:prstGeom prst="rect">
+                      <a:avLst/>
+                    </a:prstGeom>
+                    <a:noFill/>
+                    <a:ln w="9525">
+                      <a:noFill/>
+                      <a:miter lim="800000"/>
+                      <a:headEnd/>
+                      <a:tailEnd/>
+                    </a:ln>
+                  </pic:spPr>
+                </pic:pic>
+              </a:graphicData>
+            </a:graphic>
+          </wp:inline>
+        </w:drawing>
+      </w:r>
+      <w:r>
+        <w:t xml:space="preserve"> </w:t>
+      </w:r>
+      <w:r>
+        <w:rPr>
+          <w:noProof/>
+        </w:rPr>
+        <w:drawing>
+          <wp:inline distT="0" distB="0" distL="0" distR="0">
+            <wp:extent cx="2847975" cy="1601204"/>
+            <wp:effectExtent l="19050" t="0" r="9525" b="0"/>
+            <wp:docPr id="50" name="Picture 52"/>
+            <wp:cNvGraphicFramePr>
+              <a:graphicFrameLocks xmlns:a="http://schemas.openxmlformats.org/drawingml/2006/main" noChangeAspect="1"/>
+            </wp:cNvGraphicFramePr>
+            <a:graphic xmlns:a="http://schemas.openxmlformats.org/drawingml/2006/main">
+              <a:graphicData uri="http://schemas.openxmlformats.org/drawingml/2006/picture">
+                <pic:pic xmlns:pic="http://schemas.openxmlformats.org/drawingml/2006/picture">
+                  <pic:nvPicPr>
+                    <pic:cNvPr id="0" name="Picture 52"/>
+                    <pic:cNvPicPr>
+                      <a:picLocks noChangeAspect="1" noChangeArrowheads="1"/>
+                    </pic:cNvPicPr>
+                  </pic:nvPicPr>
+                  <pic:blipFill>
+                    <a:blip r:embed="rId51" cstate="print"/>
+                    <a:srcRect/>
+                    <a:stretch>
+                      <a:fillRect/>
+                    </a:stretch>
+                  </pic:blipFill>
+                  <pic:spPr bwMode="auto">
+                    <a:xfrm>
+                      <a:off x="0" y="0"/>
+                      <a:ext cx="2848203" cy="1601332"/>
+                    </a:xfrm>
+                    <a:prstGeom prst="rect">
+                      <a:avLst/>
+                    </a:prstGeom>
+                    <a:noFill/>
+                    <a:ln w="9525">
+                      <a:noFill/>
+                      <a:miter lim="800000"/>
+                      <a:headEnd/>
+                      <a:tailEnd/>
+                    </a:ln>
+                  </pic:spPr>
+                </pic:pic>
+              </a:graphicData>
+            </a:graphic>
+          </wp:inline>
+        </w:drawing>
+      </w:r>
+    </w:p>
+    <w:p>
+      <w:pPr>
+        <w:spacing w:line="360" w:lineRule="auto"/>
+      </w:pPr>
+    </w:p>
+    <w:p>
+      <w:pPr>
+        <w:spacing w:line="360" w:lineRule="auto"/>
+      </w:pPr>
+    </w:p>
+    <w:p>
+      <w:pPr>
+        <w:spacing w:line="360" w:lineRule="auto"/>
+      </w:pPr>
+    </w:p>
+    <w:p>
+      <w:pPr>
+        <w:spacing w:line="360" w:lineRule="auto"/>
+      </w:pPr>
+    </w:p>
+    <w:p>
+      <w:pPr>
+        <w:spacing w:line="360" w:lineRule="auto"/>
+      </w:pPr>
+    </w:p>
+    <w:p>
+      <w:pPr>
+        <w:spacing w:line="360" w:lineRule="auto"/>
+      </w:pPr>
+    </w:p>
+    <w:p>
+      <w:pPr>
+        <w:spacing w:after="0" w:line="360" w:lineRule="auto"/>
+      </w:pPr>
+      <w:r>
+        <w:rPr>
+          <w:b/>
+        </w:rPr>
+        <w:lastRenderedPageBreak/>
+        <w:t>Suitability Model:</w:t>
+      </w:r>
+      <w:r>
+        <w:t xml:space="preserve"> </w:t>
+      </w:r>
+      <w:proofErr w:type="spellStart"/>
+      <w:r>
+        <w:t>ForestType_TimeSinceHarvest</w:t>
+      </w:r>
+      <w:proofErr w:type="spellEnd"/>
+    </w:p>
+    <w:p>
+      <w:pPr>
+        <w:spacing w:after="0" w:line="360" w:lineRule="auto"/>
+      </w:pPr>
+      <w:r>
+        <w:rPr>
+          <w:b/>
+        </w:rPr>
+        <w:t>File:</w:t>
+      </w:r>
+      <w:r>
+        <w:t xml:space="preserve"> </w:t>
+      </w:r>
+      <w:proofErr w:type="spellStart"/>
+      <w:r>
+        <w:t>DJBforesttype_tsh_exampleFTypeTimeSinceHarvest</w:t>
+      </w:r>
+      <w:proofErr w:type="spellEnd"/>
+    </w:p>
+    <w:p>
+      <w:pPr>
+        <w:spacing w:after="0" w:line="360" w:lineRule="auto"/>
+      </w:pPr>
+      <w:r>
+        <w:rPr>
+          <w:b/>
+        </w:rPr>
+        <w:t xml:space="preserve">Parameter tested: </w:t>
+      </w:r>
+      <w:proofErr w:type="spellStart"/>
+      <w:r>
+        <w:t>ForestType</w:t>
+      </w:r>
+      <w:proofErr w:type="spellEnd"/>
+      <w:r>
+        <w:t xml:space="preserve"> and </w:t>
+      </w:r>
+      <w:proofErr w:type="spellStart"/>
+      <w:r>
+        <w:t>TimeSinceHarvest</w:t>
+      </w:r>
+      <w:proofErr w:type="spellEnd"/>
+    </w:p>
+    <w:p>
+      <w:pPr>
+        <w:spacing w:after="0" w:line="360" w:lineRule="auto"/>
+      </w:pPr>
+      <w:r>
+        <w:rPr>
+          <w:b/>
+        </w:rPr>
+        <w:t>Test definitions:</w:t>
+      </w:r>
+      <w:r>
+        <w:t xml:space="preserve"> </w:t>
+      </w:r>
+      <w:r>
+        <w:t>Suitability = 2 for sugar maple and 4 for jack pine. Suitability = 0 for Severity Class 0 and 1 for Severity Class 1-5.</w:t>
+      </w:r>
+      <w:r>
+        <w:t xml:space="preserve"> </w:t>
+      </w:r>
+      <w:r>
+        <w:t>After 10 years, post-harvest suitability = 0.</w:t>
+      </w:r>
+    </w:p>
+    <w:p>
+      <w:pPr>
+        <w:spacing w:after="0" w:line="360" w:lineRule="auto"/>
+      </w:pPr>
+      <w:r>
+        <w:rPr>
+          <w:b/>
+        </w:rPr>
+        <w:t>Test:</w:t>
+      </w:r>
+      <w:r>
+        <w:t xml:space="preserve"> Suitability should be 200 for </w:t>
+      </w:r>
+      <w:proofErr w:type="spellStart"/>
+      <w:r>
+        <w:t>MapleHardwood</w:t>
+      </w:r>
+      <w:proofErr w:type="spellEnd"/>
+      <w:r>
+        <w:t xml:space="preserve"> and 400 for pine sites harvested, and stay suitable up to 10 years post-harvest.</w:t>
+      </w:r>
+    </w:p>
+    <w:p>
+      <w:pPr>
+        <w:spacing w:after="0" w:line="360" w:lineRule="auto"/>
+      </w:pPr>
+      <w:r>
+        <w:rPr>
+          <w:b/>
+        </w:rPr>
+        <w:t>Results:</w:t>
+      </w:r>
+      <w:r>
+        <w:t xml:space="preserve"> Test success. The top-left figure shows suitable pine at time step 10, which includes cells harvested up to the point. At time step 30 (top right figure) those cells are no longer suitable</w:t>
+      </w:r>
+      <w:r>
+        <w:t>, but cells harvested at output time step 20 are suitable</w:t>
+      </w:r>
+      <w:r>
+        <w:t xml:space="preserve">. The bottom figure just shows that </w:t>
+      </w:r>
+      <w:proofErr w:type="spellStart"/>
+      <w:r>
+        <w:t>MapleHardwood</w:t>
+      </w:r>
+      <w:proofErr w:type="spellEnd"/>
+      <w:r>
+        <w:t xml:space="preserve"> was classified at 200 (if it works for pine it should work for </w:t>
+      </w:r>
+      <w:proofErr w:type="spellStart"/>
+      <w:r>
+        <w:t>MapleHardwood</w:t>
+      </w:r>
+      <w:proofErr w:type="spellEnd"/>
+      <w:r>
+        <w:t>).</w:t>
+      </w:r>
+    </w:p>
+    <w:p>
+      <w:pPr>
+        <w:spacing w:line="360" w:lineRule="auto"/>
+      </w:pPr>
+      <w:r>
+        <w:rPr>
+          <w:noProof/>
+        </w:rPr>
+        <w:drawing>
+          <wp:inline distT="0" distB="0" distL="0" distR="0">
+            <wp:extent cx="2761482" cy="1552575"/>
+            <wp:effectExtent l="19050" t="0" r="768" b="0"/>
+            <wp:docPr id="55" name="Picture 55"/>
+            <wp:cNvGraphicFramePr>
+              <a:graphicFrameLocks xmlns:a="http://schemas.openxmlformats.org/drawingml/2006/main" noChangeAspect="1"/>
+            </wp:cNvGraphicFramePr>
+            <a:graphic xmlns:a="http://schemas.openxmlformats.org/drawingml/2006/main">
+              <a:graphicData uri="http://schemas.openxmlformats.org/drawingml/2006/picture">
+                <pic:pic xmlns:pic="http://schemas.openxmlformats.org/drawingml/2006/picture">
+                  <pic:nvPicPr>
+                    <pic:cNvPr id="0" name="Picture 55"/>
+                    <pic:cNvPicPr>
+                      <a:picLocks noChangeAspect="1" noChangeArrowheads="1"/>
+                    </pic:cNvPicPr>
+                  </pic:nvPicPr>
+                  <pic:blipFill>
+                    <a:blip r:embed="rId52" cstate="print"/>
+                    <a:srcRect/>
+                    <a:stretch>
+                      <a:fillRect/>
+                    </a:stretch>
+                  </pic:blipFill>
+                  <pic:spPr bwMode="auto">
+                    <a:xfrm>
+                      <a:off x="0" y="0"/>
+                      <a:ext cx="2761482" cy="1552575"/>
+                    </a:xfrm>
+                    <a:prstGeom prst="rect">
+                      <a:avLst/>
+                    </a:prstGeom>
+                    <a:noFill/>
+                    <a:ln w="9525">
+                      <a:noFill/>
+                      <a:miter lim="800000"/>
+                      <a:headEnd/>
+                      <a:tailEnd/>
+                    </a:ln>
+                  </pic:spPr>
+                </pic:pic>
+              </a:graphicData>
+            </a:graphic>
+          </wp:inline>
+        </w:drawing>
+      </w:r>
+      <w:r>
+        <w:t xml:space="preserve"> </w:t>
+      </w:r>
+      <w:r>
+        <w:rPr>
+          <w:noProof/>
+        </w:rPr>
+        <w:drawing>
+          <wp:inline distT="0" distB="0" distL="0" distR="0">
+            <wp:extent cx="2795365" cy="1571625"/>
+            <wp:effectExtent l="19050" t="0" r="4985" b="0"/>
+            <wp:docPr id="58" name="Picture 58"/>
+            <wp:cNvGraphicFramePr>
+              <a:graphicFrameLocks xmlns:a="http://schemas.openxmlformats.org/drawingml/2006/main" noChangeAspect="1"/>
+            </wp:cNvGraphicFramePr>
+            <a:graphic xmlns:a="http://schemas.openxmlformats.org/drawingml/2006/main">
+              <a:graphicData uri="http://schemas.openxmlformats.org/drawingml/2006/picture">
+                <pic:pic xmlns:pic="http://schemas.openxmlformats.org/drawingml/2006/picture">
+                  <pic:nvPicPr>
+                    <pic:cNvPr id="0" name="Picture 58"/>
+                    <pic:cNvPicPr>
+                      <a:picLocks noChangeAspect="1" noChangeArrowheads="1"/>
+                    </pic:cNvPicPr>
+                  </pic:nvPicPr>
+                  <pic:blipFill>
+                    <a:blip r:embed="rId53" cstate="print"/>
+                    <a:srcRect/>
+                    <a:stretch>
+                      <a:fillRect/>
+                    </a:stretch>
+                  </pic:blipFill>
+                  <pic:spPr bwMode="auto">
+                    <a:xfrm>
+                      <a:off x="0" y="0"/>
+                      <a:ext cx="2795365" cy="1571625"/>
+                    </a:xfrm>
+                    <a:prstGeom prst="rect">
+                      <a:avLst/>
+                    </a:prstGeom>
+                    <a:noFill/>
+                    <a:ln w="9525">
+                      <a:noFill/>
+                      <a:miter lim="800000"/>
+                      <a:headEnd/>
+                      <a:tailEnd/>
+                    </a:ln>
+                  </pic:spPr>
+                </pic:pic>
+              </a:graphicData>
+            </a:graphic>
+          </wp:inline>
+        </w:drawing>
+      </w:r>
+    </w:p>
+    <w:p>
+      <w:r>
+        <w:rPr>
+          <w:noProof/>
+        </w:rPr>
+        <w:drawing>
+          <wp:inline distT="0" distB="0" distL="0" distR="0">
+            <wp:extent cx="5943600" cy="3341643"/>
+            <wp:effectExtent l="19050" t="0" r="0" b="0"/>
+            <wp:docPr id="61" name="Picture 61"/>
+            <wp:cNvGraphicFramePr>
+              <a:graphicFrameLocks xmlns:a="http://schemas.openxmlformats.org/drawingml/2006/main" noChangeAspect="1"/>
+            </wp:cNvGraphicFramePr>
+            <a:graphic xmlns:a="http://schemas.openxmlformats.org/drawingml/2006/main">
+              <a:graphicData uri="http://schemas.openxmlformats.org/drawingml/2006/picture">
+                <pic:pic xmlns:pic="http://schemas.openxmlformats.org/drawingml/2006/picture">
+                  <pic:nvPicPr>
+                    <pic:cNvPr id="0" name="Picture 61"/>
+                    <pic:cNvPicPr>
+                      <a:picLocks noChangeAspect="1" noChangeArrowheads="1"/>
+                    </pic:cNvPicPr>
+                  </pic:nvPicPr>
+                  <pic:blipFill>
+                    <a:blip r:embed="rId54" cstate="print"/>
                     <a:srcRect/>
                     <a:stretch>
                       <a:fillRect/>
@@ -4500,648 +6358,6 @@
           </wp:inline>
         </w:drawing>
       </w:r>
-    </w:p>
-    <w:p>
-      <w:pPr>
-        <w:spacing w:line="360" w:lineRule="auto"/>
-      </w:pPr>
-    </w:p>
-    <w:p>
-      <w:pPr>
-        <w:spacing w:line="360" w:lineRule="auto"/>
-      </w:pPr>
-    </w:p>
-    <w:p>
-      <w:pPr>
-        <w:spacing w:line="360" w:lineRule="auto"/>
-      </w:pPr>
-    </w:p>
-    <w:p>
-      <w:pPr>
-        <w:spacing w:line="360" w:lineRule="auto"/>
-      </w:pPr>
-    </w:p>
-    <w:p>
-      <w:pPr>
-        <w:spacing w:line="360" w:lineRule="auto"/>
-      </w:pPr>
-    </w:p>
-    <w:p>
-      <w:pPr>
-        <w:spacing w:line="360" w:lineRule="auto"/>
-      </w:pPr>
-    </w:p>
-    <w:p>
-      <w:pPr>
-        <w:spacing w:line="360" w:lineRule="auto"/>
-      </w:pPr>
-    </w:p>
-    <w:p>
-      <w:pPr>
-        <w:spacing w:line="360" w:lineRule="auto"/>
-      </w:pPr>
-    </w:p>
-    <w:p>
-      <w:pPr>
-        <w:spacing w:after="0" w:line="360" w:lineRule="auto"/>
-      </w:pPr>
-      <w:r>
-        <w:rPr>
-          <w:b/>
-        </w:rPr>
-        <w:lastRenderedPageBreak/>
-        <w:t>Suitability Model:</w:t>
-      </w:r>
-      <w:r>
-        <w:t xml:space="preserve"> </w:t>
-      </w:r>
-      <w:proofErr w:type="spellStart"/>
-      <w:r>
-        <w:t>ForestType_TimeSinceFire</w:t>
-      </w:r>
-      <w:proofErr w:type="spellEnd"/>
-    </w:p>
-    <w:p>
-      <w:pPr>
-        <w:spacing w:after="0" w:line="360" w:lineRule="auto"/>
-      </w:pPr>
-      <w:r>
-        <w:rPr>
-          <w:b/>
-        </w:rPr>
-        <w:t>File:</w:t>
-      </w:r>
-      <w:r>
-        <w:t xml:space="preserve"> </w:t>
-      </w:r>
-      <w:proofErr w:type="spellStart"/>
-      <w:r>
-        <w:t>DJBforesttype_tsf_exampleFTypeTimeSinceFire</w:t>
-      </w:r>
-      <w:proofErr w:type="spellEnd"/>
-    </w:p>
-    <w:p>
-      <w:pPr>
-        <w:spacing w:after="0" w:line="360" w:lineRule="auto"/>
-      </w:pPr>
-      <w:r>
-        <w:rPr>
-          <w:b/>
-        </w:rPr>
-        <w:t xml:space="preserve">Parameter tested: </w:t>
-      </w:r>
-      <w:proofErr w:type="spellStart"/>
-      <w:r>
-        <w:t>ForestType</w:t>
-      </w:r>
-      <w:proofErr w:type="spellEnd"/>
-      <w:r>
-        <w:t xml:space="preserve"> and </w:t>
-      </w:r>
-      <w:proofErr w:type="spellStart"/>
-      <w:r>
-        <w:t>TimeSince</w:t>
-      </w:r>
-      <w:r>
-        <w:t>Fire</w:t>
-      </w:r>
-      <w:proofErr w:type="spellEnd"/>
-    </w:p>
-    <w:p>
-      <w:pPr>
-        <w:spacing w:after="0" w:line="360" w:lineRule="auto"/>
-      </w:pPr>
-      <w:r>
-        <w:rPr>
-          <w:b/>
-        </w:rPr>
-        <w:t>Test definitions:</w:t>
-      </w:r>
-      <w:r>
-        <w:t xml:space="preserve"> </w:t>
-      </w:r>
-      <w:r>
-        <w:t>Suitabi</w:t>
-      </w:r>
-      <w:r>
-        <w:t>lity = 2 for sugar maple and 4</w:t>
-      </w:r>
-      <w:r>
-        <w:t xml:space="preserve"> for jack pine. Suitability = 0 for Severity Class 0 and 1 for Severity Class 1-5.</w:t>
-      </w:r>
-    </w:p>
-    <w:p>
-      <w:pPr>
-        <w:spacing w:after="0" w:line="360" w:lineRule="auto"/>
-      </w:pPr>
-      <w:r>
-        <w:rPr>
-          <w:b/>
-        </w:rPr>
-        <w:t>Test:</w:t>
-      </w:r>
-      <w:r>
-        <w:t xml:space="preserve"> </w:t>
-      </w:r>
-      <w:r>
-        <w:t xml:space="preserve">Suitability should be </w:t>
-      </w:r>
-      <w:r>
-        <w:t>2</w:t>
-      </w:r>
-      <w:r>
-        <w:t>0</w:t>
-      </w:r>
-      <w:r>
-        <w:t xml:space="preserve">0 </w:t>
-      </w:r>
-      <w:r>
-        <w:t>and 4</w:t>
-      </w:r>
-      <w:r>
-        <w:t>00 for sugar maple and jack pine sites burned each year, and stay suitable through time. Total habitat suitability should increase through time as more fires occur.</w:t>
-      </w:r>
-    </w:p>
-    <w:p>
-      <w:pPr>
-        <w:spacing w:after="0" w:line="360" w:lineRule="auto"/>
-      </w:pPr>
-      <w:r>
-        <w:rPr>
-          <w:b/>
-        </w:rPr>
-        <w:t>Results:</w:t>
-      </w:r>
-      <w:r>
-        <w:t xml:space="preserve"> </w:t>
-      </w:r>
-      <w:r>
-        <w:t xml:space="preserve">NOT YET </w:t>
-      </w:r>
-      <w:r>
-        <w:t>TESTED</w:t>
-      </w:r>
-    </w:p>
-    <w:p>
-      <w:pPr>
-        <w:spacing w:line="360" w:lineRule="auto"/>
-      </w:pPr>
-    </w:p>
-    <w:p>
-      <w:pPr>
-        <w:spacing w:line="360" w:lineRule="auto"/>
-      </w:pPr>
-    </w:p>
-    <w:p>
-      <w:pPr>
-        <w:spacing w:line="360" w:lineRule="auto"/>
-      </w:pPr>
-    </w:p>
-    <w:p>
-      <w:pPr>
-        <w:spacing w:line="360" w:lineRule="auto"/>
-      </w:pPr>
-    </w:p>
-    <w:p>
-      <w:pPr>
-        <w:spacing w:line="360" w:lineRule="auto"/>
-      </w:pPr>
-    </w:p>
-    <w:p>
-      <w:pPr>
-        <w:spacing w:line="360" w:lineRule="auto"/>
-      </w:pPr>
-    </w:p>
-    <w:p>
-      <w:pPr>
-        <w:spacing w:line="360" w:lineRule="auto"/>
-      </w:pPr>
-    </w:p>
-    <w:p>
-      <w:pPr>
-        <w:spacing w:line="360" w:lineRule="auto"/>
-      </w:pPr>
-    </w:p>
-    <w:p>
-      <w:pPr>
-        <w:spacing w:line="360" w:lineRule="auto"/>
-      </w:pPr>
-    </w:p>
-    <w:p>
-      <w:pPr>
-        <w:spacing w:line="360" w:lineRule="auto"/>
-      </w:pPr>
-    </w:p>
-    <w:p>
-      <w:pPr>
-        <w:spacing w:line="360" w:lineRule="auto"/>
-      </w:pPr>
-    </w:p>
-    <w:p>
-      <w:pPr>
-        <w:spacing w:line="360" w:lineRule="auto"/>
-      </w:pPr>
-    </w:p>
-    <w:p>
-      <w:pPr>
-        <w:spacing w:line="360" w:lineRule="auto"/>
-      </w:pPr>
-    </w:p>
-    <w:p>
-      <w:pPr>
-        <w:spacing w:line="360" w:lineRule="auto"/>
-      </w:pPr>
-    </w:p>
-    <w:p>
-      <w:pPr>
-        <w:spacing w:line="360" w:lineRule="auto"/>
-      </w:pPr>
-    </w:p>
-    <w:p>
-      <w:pPr>
-        <w:spacing w:line="360" w:lineRule="auto"/>
-      </w:pPr>
-    </w:p>
-    <w:p>
-      <w:pPr>
-        <w:spacing w:after="0" w:line="360" w:lineRule="auto"/>
-      </w:pPr>
-      <w:r>
-        <w:rPr>
-          <w:b/>
-        </w:rPr>
-        <w:lastRenderedPageBreak/>
-        <w:t>Suitability Model:</w:t>
-      </w:r>
-      <w:r>
-        <w:t xml:space="preserve"> </w:t>
-      </w:r>
-      <w:proofErr w:type="spellStart"/>
-      <w:r>
-        <w:t>ForestType_TimeSinceHarvest</w:t>
-      </w:r>
-      <w:proofErr w:type="spellEnd"/>
-    </w:p>
-    <w:p>
-      <w:pPr>
-        <w:spacing w:after="0" w:line="360" w:lineRule="auto"/>
-      </w:pPr>
-      <w:r>
-        <w:rPr>
-          <w:b/>
-        </w:rPr>
-        <w:t>File:</w:t>
-      </w:r>
-      <w:r>
-        <w:t xml:space="preserve"> </w:t>
-      </w:r>
-      <w:proofErr w:type="spellStart"/>
-      <w:r>
-        <w:t>DJBforesttype_tsh_exampleFType</w:t>
-      </w:r>
-      <w:proofErr w:type="spellEnd"/>
-    </w:p>
-    <w:p>
-      <w:pPr>
-        <w:spacing w:after="0" w:line="360" w:lineRule="auto"/>
-      </w:pPr>
-      <w:r>
-        <w:rPr>
-          <w:b/>
-        </w:rPr>
-        <w:t xml:space="preserve">Parameter tested: </w:t>
-      </w:r>
-      <w:proofErr w:type="spellStart"/>
-      <w:r>
-        <w:t>ForestType</w:t>
-      </w:r>
-      <w:proofErr w:type="spellEnd"/>
-    </w:p>
-    <w:p>
-      <w:pPr>
-        <w:spacing w:after="0" w:line="360" w:lineRule="auto"/>
-      </w:pPr>
-      <w:r>
-        <w:rPr>
-          <w:b/>
-        </w:rPr>
-        <w:t>Test definitions:</w:t>
-      </w:r>
-      <w:r>
-        <w:t xml:space="preserve"> Suitabi</w:t>
-      </w:r>
-      <w:r>
-        <w:t>lity = 2 for sugar maple and 4</w:t>
-      </w:r>
-      <w:r>
-        <w:t xml:space="preserve"> for jack pine.</w:t>
-      </w:r>
-    </w:p>
-    <w:p>
-      <w:pPr>
-        <w:spacing w:after="0" w:line="360" w:lineRule="auto"/>
-      </w:pPr>
-      <w:r>
-        <w:rPr>
-          <w:b/>
-        </w:rPr>
-        <w:t>Test:</w:t>
-      </w:r>
-      <w:r>
-        <w:t xml:space="preserve"> Suitability should be 2</w:t>
-      </w:r>
-      <w:r>
-        <w:t>0</w:t>
-      </w:r>
-      <w:r>
-        <w:t>0 for sugar maple and 4</w:t>
-      </w:r>
-      <w:r>
-        <w:t>00 for jack pine.</w:t>
-      </w:r>
-    </w:p>
-    <w:p>
-      <w:pPr>
-        <w:spacing w:after="0" w:line="360" w:lineRule="auto"/>
-      </w:pPr>
-      <w:r>
-        <w:rPr>
-          <w:b/>
-        </w:rPr>
-        <w:t>Results:</w:t>
-      </w:r>
-      <w:r>
-        <w:t xml:space="preserve"> </w:t>
-      </w:r>
-      <w:r>
-        <w:t xml:space="preserve">NOT YET </w:t>
-      </w:r>
-      <w:r>
-        <w:t>TESTED</w:t>
-      </w:r>
-    </w:p>
-    <w:p>
-      <w:pPr>
-        <w:spacing w:line="360" w:lineRule="auto"/>
-      </w:pPr>
-    </w:p>
-    <w:p>
-      <w:pPr>
-        <w:spacing w:after="0" w:line="360" w:lineRule="auto"/>
-      </w:pPr>
-      <w:r>
-        <w:rPr>
-          <w:b/>
-        </w:rPr>
-        <w:t>Suitability Model:</w:t>
-      </w:r>
-      <w:r>
-        <w:t xml:space="preserve"> </w:t>
-      </w:r>
-      <w:proofErr w:type="spellStart"/>
-      <w:r>
-        <w:t>ForestType_TimeSinceHarvest</w:t>
-      </w:r>
-      <w:proofErr w:type="spellEnd"/>
-    </w:p>
-    <w:p>
-      <w:pPr>
-        <w:spacing w:after="0" w:line="360" w:lineRule="auto"/>
-      </w:pPr>
-      <w:r>
-        <w:rPr>
-          <w:b/>
-        </w:rPr>
-        <w:t>File:</w:t>
-      </w:r>
-      <w:r>
-        <w:t xml:space="preserve"> </w:t>
-      </w:r>
-      <w:proofErr w:type="spellStart"/>
-      <w:r>
-        <w:t>DJBforesttype_tsh_exampleTimeSinceHarvest</w:t>
-      </w:r>
-      <w:proofErr w:type="spellEnd"/>
-    </w:p>
-    <w:p>
-      <w:pPr>
-        <w:spacing w:after="0" w:line="360" w:lineRule="auto"/>
-      </w:pPr>
-      <w:r>
-        <w:rPr>
-          <w:b/>
-        </w:rPr>
-        <w:t xml:space="preserve">Parameter tested: </w:t>
-      </w:r>
-      <w:proofErr w:type="spellStart"/>
-      <w:r>
-        <w:t>TimeSinceHarvest</w:t>
-      </w:r>
-      <w:proofErr w:type="spellEnd"/>
-    </w:p>
-    <w:p>
-      <w:pPr>
-        <w:spacing w:after="0" w:line="360" w:lineRule="auto"/>
-      </w:pPr>
-      <w:r>
-        <w:rPr>
-          <w:b/>
-        </w:rPr>
-        <w:t>Test definitions:</w:t>
-      </w:r>
-      <w:r>
-        <w:t xml:space="preserve"> All trees harvested at 20 YO. Suitability = 0 for non-harvested trees (0-19 YO), and 2 for harvested trees (20+ YO).</w:t>
-      </w:r>
-    </w:p>
-    <w:p>
-      <w:pPr>
-        <w:spacing w:after="0" w:line="360" w:lineRule="auto"/>
-      </w:pPr>
-      <w:r>
-        <w:rPr>
-          <w:b/>
-        </w:rPr>
-        <w:t>Test:</w:t>
-      </w:r>
-      <w:r>
-        <w:t xml:space="preserve"> Suitability should be 0 for the first map (10 YO), and then 200 for maps thereafter (20+ YO).</w:t>
-      </w:r>
-    </w:p>
-    <w:p>
-      <w:pPr>
-        <w:spacing w:after="0" w:line="360" w:lineRule="auto"/>
-      </w:pPr>
-      <w:r>
-        <w:rPr>
-          <w:b/>
-        </w:rPr>
-        <w:t>Results:</w:t>
-      </w:r>
-      <w:r>
-        <w:t xml:space="preserve"> NOT YET </w:t>
-      </w:r>
-      <w:r>
-        <w:t>TESTED</w:t>
-      </w:r>
-    </w:p>
-    <w:p>
-      <w:pPr>
-        <w:spacing w:line="360" w:lineRule="auto"/>
-      </w:pPr>
-    </w:p>
-    <w:p>
-      <w:pPr>
-        <w:spacing w:after="0" w:line="360" w:lineRule="auto"/>
-      </w:pPr>
-      <w:r>
-        <w:rPr>
-          <w:b/>
-        </w:rPr>
-        <w:t>Suitability Model:</w:t>
-      </w:r>
-      <w:r>
-        <w:t xml:space="preserve"> </w:t>
-      </w:r>
-      <w:proofErr w:type="spellStart"/>
-      <w:r>
-        <w:t>ForestType_TimeSinceHarvest</w:t>
-      </w:r>
-      <w:proofErr w:type="spellEnd"/>
-    </w:p>
-    <w:p>
-      <w:pPr>
-        <w:spacing w:after="0" w:line="360" w:lineRule="auto"/>
-      </w:pPr>
-      <w:r>
-        <w:rPr>
-          <w:b/>
-        </w:rPr>
-        <w:t>File:</w:t>
-      </w:r>
-      <w:r>
-        <w:t xml:space="preserve"> </w:t>
-      </w:r>
-      <w:proofErr w:type="spellStart"/>
-      <w:r>
-        <w:t>DJBforesttype_tsh_exampleFTypeTimeSinceHarvest</w:t>
-      </w:r>
-      <w:proofErr w:type="spellEnd"/>
-    </w:p>
-    <w:p>
-      <w:pPr>
-        <w:spacing w:after="0" w:line="360" w:lineRule="auto"/>
-      </w:pPr>
-      <w:r>
-        <w:rPr>
-          <w:b/>
-        </w:rPr>
-        <w:t xml:space="preserve">Parameter tested: </w:t>
-      </w:r>
-      <w:proofErr w:type="spellStart"/>
-      <w:r>
-        <w:t>ForestType</w:t>
-      </w:r>
-      <w:proofErr w:type="spellEnd"/>
-      <w:r>
-        <w:t xml:space="preserve"> and </w:t>
-      </w:r>
-      <w:proofErr w:type="spellStart"/>
-      <w:r>
-        <w:t>TimeSinceHarvest</w:t>
-      </w:r>
-      <w:proofErr w:type="spellEnd"/>
-    </w:p>
-    <w:p>
-      <w:pPr>
-        <w:spacing w:after="0" w:line="360" w:lineRule="auto"/>
-      </w:pPr>
-      <w:r>
-        <w:rPr>
-          <w:b/>
-        </w:rPr>
-        <w:t>Test definitions:</w:t>
-      </w:r>
-      <w:r>
-        <w:t xml:space="preserve"> </w:t>
-      </w:r>
-      <w:r>
-        <w:t>Suitability = 2 for sugar maple and 4</w:t>
-      </w:r>
-      <w:r>
-        <w:t xml:space="preserve"> for jack pine. </w:t>
-      </w:r>
-      <w:r>
-        <w:t xml:space="preserve">All trees harvested at 20 YO. </w:t>
-      </w:r>
-      <w:r>
-        <w:t>Harvest s</w:t>
-      </w:r>
-      <w:r>
-        <w:t>ui</w:t>
-      </w:r>
-      <w:r>
-        <w:t>tability = 0 for trees &lt;20 YO, 2</w:t>
-      </w:r>
-      <w:r>
-        <w:t xml:space="preserve"> for trees ≥20 YO.</w:t>
-      </w:r>
-    </w:p>
-    <w:p>
-      <w:pPr>
-        <w:spacing w:after="0" w:line="360" w:lineRule="auto"/>
-      </w:pPr>
-      <w:r>
-        <w:rPr>
-          <w:b/>
-        </w:rPr>
-        <w:t>Test:</w:t>
-      </w:r>
-      <w:r>
-        <w:t xml:space="preserve"> Suitability should be 0 for the first map (10 YO), and then </w:t>
-      </w:r>
-      <w:r>
-        <w:t>40</w:t>
-      </w:r>
-      <w:r>
-        <w:t xml:space="preserve">0 for sugar maple cells and </w:t>
-      </w:r>
-      <w:r>
-        <w:t>8</w:t>
-      </w:r>
-      <w:r>
-        <w:t xml:space="preserve">00 for </w:t>
-      </w:r>
-      <w:r>
-        <w:t xml:space="preserve">jack pine </w:t>
-      </w:r>
-      <w:r>
-        <w:t>cells thereafter that were harvested.</w:t>
-      </w:r>
-    </w:p>
-    <w:p>
-      <w:pPr>
-        <w:spacing w:after="0" w:line="360" w:lineRule="auto"/>
-      </w:pPr>
-      <w:r>
-        <w:rPr>
-          <w:b/>
-        </w:rPr>
-        <w:t>Results:</w:t>
-      </w:r>
-      <w:r>
-        <w:t xml:space="preserve"> </w:t>
-      </w:r>
-      <w:r>
-        <w:t xml:space="preserve">NOT YET </w:t>
-      </w:r>
-      <w:r>
-        <w:t>TESTED</w:t>
-      </w:r>
-    </w:p>
-    <w:p>
-      <w:pPr>
-        <w:spacing w:line="360" w:lineRule="auto"/>
-      </w:pPr>
     </w:p>
     <w:sectPr>
       <w:pgSz w:w="12240" w:h="15840"/>

</xml_diff>